<commit_message>
:books: doc: Adicionado 2.1 Descrição dos objetivos e 2.3 Descrição dos principais problemas
</commit_message>
<xml_diff>
--- a/Documentos/DMC - Documento Geral do Projeto.docx
+++ b/Documentos/DMC - Documento Geral do Projeto.docx
@@ -3588,6 +3588,11 @@
       <w:bookmarkEnd w:id="21"/>
     </w:p>
     <w:p>
+      <w:r>
+        <w:t>O sistema a ser desenvolvido tem como objetivo principal simplificar e aprimorar o acesso e busca aos arquivos e documentos relacionados aos projetos de obras da Prefeitura de Jales, centralizando e organizando de forma mais estruturada.</w:t>
+      </w:r>
+    </w:p>
+    <w:p>
       <w:pPr>
         <w:pStyle w:val="Ttulo2"/>
         <w:numPr>
@@ -3691,7 +3696,14 @@
       </w:r>
       <w:bookmarkEnd w:id="30"/>
     </w:p>
-    <w:p/>
+    <w:p>
+      <w:r>
+        <w:rPr>
+          <w:rStyle w:val="ui-provider"/>
+        </w:rPr>
+        <w:t>A equipe do projeto identificou um problema relacionado ao desenvolvimento do banco de dados. Ele envolve a necessidade de armazenar uma vasta quantidade de dados, bem como informações sensíveis. Portanto, não será permitido a negligência da segurança do banco de dados.</w:t>
+      </w:r>
+    </w:p>
     <w:p>
       <w:pPr>
         <w:rPr>
@@ -4999,6 +5011,7 @@
               <w:spacing w:before="0" w:beforeAutospacing="0" w:after="0" w:afterAutospacing="0"/>
               <w:jc w:val="left"/>
             </w:pPr>
+            <w:proofErr w:type="gramStart"/>
             <w:r>
               <w:rPr>
                 <w:color w:val="000000"/>
@@ -5006,6 +5019,7 @@
               </w:rPr>
               <w:t>dados  autor</w:t>
             </w:r>
+            <w:proofErr w:type="gramEnd"/>
           </w:p>
         </w:tc>
         <w:tc>
@@ -5143,7 +5157,25 @@
           <w:color w:val="1F497D" w:themeColor="text2"/>
           <w:szCs w:val="24"/>
         </w:rPr>
-        <w:t xml:space="preserve"> abaixo. As imagens deve conter</w:t>
+        <w:t xml:space="preserve"> abaixo. </w:t>
+      </w:r>
+      <w:proofErr w:type="gramStart"/>
+      <w:r>
+        <w:rPr>
+          <w:i/>
+          <w:color w:val="1F497D" w:themeColor="text2"/>
+          <w:szCs w:val="24"/>
+        </w:rPr>
+        <w:t>As imagens deve</w:t>
+      </w:r>
+      <w:proofErr w:type="gramEnd"/>
+      <w:r>
+        <w:rPr>
+          <w:i/>
+          <w:color w:val="1F497D" w:themeColor="text2"/>
+          <w:szCs w:val="24"/>
+        </w:rPr>
+        <w:t xml:space="preserve"> conter</w:t>
       </w:r>
       <w:r>
         <w:rPr>
@@ -5326,7 +5358,25 @@
           <w:color w:val="1F497D" w:themeColor="text2"/>
           <w:szCs w:val="24"/>
         </w:rPr>
-        <w:t xml:space="preserve"> principais: cadastro, consulta, relatório, agendamento, controle, etc..)</w:t>
+        <w:t xml:space="preserve"> principais: cadastro, consulta, relatório, agendamento, controle, </w:t>
+      </w:r>
+      <w:proofErr w:type="gramStart"/>
+      <w:r>
+        <w:rPr>
+          <w:i/>
+          <w:color w:val="1F497D" w:themeColor="text2"/>
+          <w:szCs w:val="24"/>
+        </w:rPr>
+        <w:t>etc..</w:t>
+      </w:r>
+      <w:proofErr w:type="gramEnd"/>
+      <w:r>
+        <w:rPr>
+          <w:i/>
+          <w:color w:val="1F497D" w:themeColor="text2"/>
+          <w:szCs w:val="24"/>
+        </w:rPr>
+        <w:t>)</w:t>
       </w:r>
     </w:p>
     <w:p>
@@ -5345,7 +5395,25 @@
           <w:color w:val="1F497D" w:themeColor="text2"/>
           <w:szCs w:val="24"/>
         </w:rPr>
-        <w:t xml:space="preserve">Inserir o diagrama e abaixo colocar a documentação do mesmo. </w:t>
+        <w:t xml:space="preserve">Inserir o diagrama e abaixo colocar a documentação </w:t>
+      </w:r>
+      <w:proofErr w:type="gramStart"/>
+      <w:r>
+        <w:rPr>
+          <w:i/>
+          <w:color w:val="1F497D" w:themeColor="text2"/>
+          <w:szCs w:val="24"/>
+        </w:rPr>
+        <w:t>do mesmo</w:t>
+      </w:r>
+      <w:proofErr w:type="gramEnd"/>
+      <w:r>
+        <w:rPr>
+          <w:i/>
+          <w:color w:val="1F497D" w:themeColor="text2"/>
+          <w:szCs w:val="24"/>
+        </w:rPr>
+        <w:t xml:space="preserve">. </w:t>
       </w:r>
     </w:p>
     <w:p>
@@ -5602,7 +5670,15 @@
         <w:ind w:firstLine="0"/>
       </w:pPr>
       <w:r>
-        <w:t>2.3-Sistema retorna  ao caso de Uso "Alterar Pessoa"</w:t>
+        <w:t xml:space="preserve">2.3-Sistema </w:t>
+      </w:r>
+      <w:proofErr w:type="gramStart"/>
+      <w:r>
+        <w:t>retorna  ao</w:t>
+      </w:r>
+      <w:proofErr w:type="gramEnd"/>
+      <w:r>
+        <w:t xml:space="preserve"> caso de Uso "Alterar Pessoa"</w:t>
       </w:r>
     </w:p>
     <w:p>
@@ -5639,7 +5715,15 @@
         <w:ind w:firstLine="0"/>
       </w:pPr>
       <w:r>
-        <w:t>4.2-Sistema envia msg07:"Erro s de conexão de BD"</w:t>
+        <w:t>4.2-Sistema envia msg07:"</w:t>
+      </w:r>
+      <w:proofErr w:type="gramStart"/>
+      <w:r>
+        <w:t>Erro s</w:t>
+      </w:r>
+      <w:proofErr w:type="gramEnd"/>
+      <w:r>
+        <w:t xml:space="preserve"> de conexão de BD"</w:t>
       </w:r>
     </w:p>
     <w:p>
@@ -5711,7 +5795,25 @@
           <w:color w:val="1F497D" w:themeColor="text2"/>
           <w:szCs w:val="24"/>
         </w:rPr>
-        <w:t xml:space="preserve"> principais: cadastro, consulta, relatório, agendamento, controle, etc..)</w:t>
+        <w:t xml:space="preserve"> principais: cadastro, consulta, relatório, agendamento, controle, </w:t>
+      </w:r>
+      <w:proofErr w:type="gramStart"/>
+      <w:r>
+        <w:rPr>
+          <w:i/>
+          <w:color w:val="1F497D" w:themeColor="text2"/>
+          <w:szCs w:val="24"/>
+        </w:rPr>
+        <w:t>etc..</w:t>
+      </w:r>
+      <w:proofErr w:type="gramEnd"/>
+      <w:r>
+        <w:rPr>
+          <w:i/>
+          <w:color w:val="1F497D" w:themeColor="text2"/>
+          <w:szCs w:val="24"/>
+        </w:rPr>
+        <w:t>)</w:t>
       </w:r>
     </w:p>
     <w:p>
@@ -5730,7 +5832,25 @@
           <w:color w:val="1F497D" w:themeColor="text2"/>
           <w:szCs w:val="24"/>
         </w:rPr>
-        <w:t xml:space="preserve">Inserir o diagrama e abaixo colocar a documentação do mesmo. </w:t>
+        <w:t xml:space="preserve">Inserir o diagrama e abaixo colocar a documentação </w:t>
+      </w:r>
+      <w:proofErr w:type="gramStart"/>
+      <w:r>
+        <w:rPr>
+          <w:i/>
+          <w:color w:val="1F497D" w:themeColor="text2"/>
+          <w:szCs w:val="24"/>
+        </w:rPr>
+        <w:t>do mesmo</w:t>
+      </w:r>
+      <w:proofErr w:type="gramEnd"/>
+      <w:r>
+        <w:rPr>
+          <w:i/>
+          <w:color w:val="1F497D" w:themeColor="text2"/>
+          <w:szCs w:val="24"/>
+        </w:rPr>
+        <w:t xml:space="preserve">. </w:t>
       </w:r>
     </w:p>
     <w:p/>
@@ -6165,6 +6285,7 @@
         <w:t xml:space="preserve"> e </w:t>
       </w:r>
       <w:proofErr w:type="spellStart"/>
+      <w:proofErr w:type="gramStart"/>
       <w:r>
         <w:rPr>
           <w:color w:val="FF0000"/>
@@ -6176,7 +6297,14 @@
         <w:rPr>
           <w:color w:val="FF0000"/>
         </w:rPr>
-        <w:t xml:space="preserve">  ou em </w:t>
+        <w:t xml:space="preserve">  ou</w:t>
+      </w:r>
+      <w:proofErr w:type="gramEnd"/>
+      <w:r>
+        <w:rPr>
+          <w:color w:val="FF0000"/>
+        </w:rPr>
+        <w:t xml:space="preserve"> em </w:t>
       </w:r>
       <w:proofErr w:type="spellStart"/>
       <w:r>
@@ -7077,7 +7205,21 @@
         <w:rPr>
           <w:szCs w:val="24"/>
         </w:rPr>
-        <w:t xml:space="preserve">COSTA, H. J. Acidentes do trabalho: teremos nova lei acidentária?. </w:t>
+        <w:t xml:space="preserve">COSTA, H. J. Acidentes do trabalho: teremos nova lei </w:t>
+      </w:r>
+      <w:proofErr w:type="gramStart"/>
+      <w:r>
+        <w:rPr>
+          <w:szCs w:val="24"/>
+        </w:rPr>
+        <w:t>acidentária?.</w:t>
+      </w:r>
+      <w:proofErr w:type="gramEnd"/>
+      <w:r>
+        <w:rPr>
+          <w:szCs w:val="24"/>
+        </w:rPr>
+        <w:t xml:space="preserve"> </w:t>
       </w:r>
       <w:r>
         <w:rPr>
@@ -10902,6 +11044,11 @@
       <w:szCs w:val="24"/>
     </w:rPr>
   </w:style>
+  <w:style w:type="character" w:customStyle="1" w:styleId="ui-provider">
+    <w:name w:val="ui-provider"/>
+    <w:basedOn w:val="Fontepargpadro"/>
+    <w:rsid w:val="003E327E"/>
+  </w:style>
 </w:styles>
 </file>
 
@@ -11189,25 +11336,16 @@
 </file>
 
 <file path=customXml/item1.xml><?xml version="1.0" encoding="utf-8"?>
-<b:Sources xmlns:b="http://schemas.openxmlformats.org/officeDocument/2006/bibliography" xmlns="http://schemas.openxmlformats.org/officeDocument/2006/bibliography" SelectedStyle="\APA.XSL" StyleName="APA"/>
-</file>
-
-<file path=customXml/item2.xml><?xml version="1.0" encoding="utf-8"?>
 <p:properties xmlns:p="http://schemas.microsoft.com/office/2006/metadata/properties" xmlns:xsi="http://www.w3.org/2001/XMLSchema-instance" xmlns:pc="http://schemas.microsoft.com/office/infopath/2007/PartnerControls">
   <documentManagement/>
 </p:properties>
 </file>
 
-<file path=customXml/item3.xml><?xml version="1.0" encoding="utf-8"?>
-<?mso-contentType ?>
-<FormTemplates xmlns="http://schemas.microsoft.com/sharepoint/v3/contenttype/forms">
-  <Display>DocumentLibraryForm</Display>
-  <Edit>DocumentLibraryForm</Edit>
-  <New>DocumentLibraryForm</New>
-</FormTemplates>
+<file path=customXml/item2.xml><?xml version="1.0" encoding="utf-8"?>
+<b:Sources xmlns:b="http://schemas.openxmlformats.org/officeDocument/2006/bibliography" xmlns="http://schemas.openxmlformats.org/officeDocument/2006/bibliography" SelectedStyle="\APA.XSL" StyleName="APA"/>
 </file>
 
-<file path=customXml/item4.xml><?xml version="1.0" encoding="utf-8"?>
+<file path=customXml/item3.xml><?xml version="1.0" encoding="utf-8"?>
 <ct:contentTypeSchema xmlns:ct="http://schemas.microsoft.com/office/2006/metadata/contentType" xmlns:ma="http://schemas.microsoft.com/office/2006/metadata/properties/metaAttributes" ct:_="" ma:_="" ma:contentTypeName="Documento" ma:contentTypeID="0x010100FF33F66F804B4D49AAA3ACD3A2BB6BED" ma:contentTypeVersion="4" ma:contentTypeDescription="Crie um novo documento." ma:contentTypeScope="" ma:versionID="35563e1b0f5054b18b17940f79e394d4">
   <xsd:schema xmlns:xsd="http://www.w3.org/2001/XMLSchema" xmlns:xs="http://www.w3.org/2001/XMLSchema" xmlns:p="http://schemas.microsoft.com/office/2006/metadata/properties" xmlns:ns2="2b27184c-fad0-44bf-8a16-f94ff7fe2173" targetNamespace="http://schemas.microsoft.com/office/2006/metadata/properties" ma:root="true" ma:fieldsID="ee169c34ba1c4748b3cdab97d0865835" ns2:_="">
     <xsd:import namespace="2b27184c-fad0-44bf-8a16-f94ff7fe2173"/>
@@ -11351,15 +11489,16 @@
 </ct:contentTypeSchema>
 </file>
 
-<file path=customXml/itemProps1.xml><?xml version="1.0" encoding="utf-8"?>
-<ds:datastoreItem xmlns:ds="http://schemas.openxmlformats.org/officeDocument/2006/customXml" ds:itemID="{82D4E74A-7440-4A00-9798-873B3DE0C844}">
-  <ds:schemaRefs>
-    <ds:schemaRef ds:uri="http://schemas.openxmlformats.org/officeDocument/2006/bibliography"/>
-  </ds:schemaRefs>
-</ds:datastoreItem>
+<file path=customXml/item4.xml><?xml version="1.0" encoding="utf-8"?>
+<?mso-contentType ?>
+<FormTemplates xmlns="http://schemas.microsoft.com/sharepoint/v3/contenttype/forms">
+  <Display>DocumentLibraryForm</Display>
+  <Edit>DocumentLibraryForm</Edit>
+  <New>DocumentLibraryForm</New>
+</FormTemplates>
 </file>
 
-<file path=customXml/itemProps2.xml><?xml version="1.0" encoding="utf-8"?>
+<file path=customXml/itemProps1.xml><?xml version="1.0" encoding="utf-8"?>
 <ds:datastoreItem xmlns:ds="http://schemas.openxmlformats.org/officeDocument/2006/customXml" ds:itemID="{7762AFF8-5A06-497A-AEA1-819F616E5047}">
   <ds:schemaRefs>
     <ds:schemaRef ds:uri="http://schemas.microsoft.com/office/2006/metadata/properties"/>
@@ -11368,15 +11507,15 @@
 </ds:datastoreItem>
 </file>
 
-<file path=customXml/itemProps3.xml><?xml version="1.0" encoding="utf-8"?>
-<ds:datastoreItem xmlns:ds="http://schemas.openxmlformats.org/officeDocument/2006/customXml" ds:itemID="{87F41EE9-D0ED-46D2-98A3-6ADED8281B26}">
+<file path=customXml/itemProps2.xml><?xml version="1.0" encoding="utf-8"?>
+<ds:datastoreItem xmlns:ds="http://schemas.openxmlformats.org/officeDocument/2006/customXml" ds:itemID="{82D4E74A-7440-4A00-9798-873B3DE0C844}">
   <ds:schemaRefs>
-    <ds:schemaRef ds:uri="http://schemas.microsoft.com/sharepoint/v3/contenttype/forms"/>
+    <ds:schemaRef ds:uri="http://schemas.openxmlformats.org/officeDocument/2006/bibliography"/>
   </ds:schemaRefs>
 </ds:datastoreItem>
 </file>
 
-<file path=customXml/itemProps4.xml><?xml version="1.0" encoding="utf-8"?>
+<file path=customXml/itemProps3.xml><?xml version="1.0" encoding="utf-8"?>
 <ds:datastoreItem xmlns:ds="http://schemas.openxmlformats.org/officeDocument/2006/customXml" ds:itemID="{1D215659-7484-47C8-86AD-4D487F654A46}">
   <ds:schemaRefs>
     <ds:schemaRef ds:uri="http://schemas.microsoft.com/office/2006/metadata/contentType"/>
@@ -11392,4 +11531,12 @@
     <ds:schemaRef ds:uri="http://schemas.microsoft.com/internal/obd"/>
   </ds:schemaRefs>
 </ds:datastoreItem>
+</file>
+
+<file path=customXml/itemProps4.xml><?xml version="1.0" encoding="utf-8"?>
+<ds:datastoreItem xmlns:ds="http://schemas.openxmlformats.org/officeDocument/2006/customXml" ds:itemID="{87F41EE9-D0ED-46D2-98A3-6ADED8281B26}">
+  <ds:schemaRefs>
+    <ds:schemaRef ds:uri="http://schemas.microsoft.com/sharepoint/v3/contenttype/forms"/>
+  </ds:schemaRefs>
+</ds:datastoreItem>
 </file>
</xml_diff>

<commit_message>
:books: docs: 2.5 Descrição dos requisitos não funcionais
</commit_message>
<xml_diff>
--- a/Documentos/DMC - Documento Geral do Projeto.docx
+++ b/Documentos/DMC - Documento Geral do Projeto.docx
@@ -3746,17 +3746,142 @@
     </w:p>
     <w:p>
       <w:pPr>
-        <w:rPr>
-          <w:szCs w:val="24"/>
-        </w:rPr>
-      </w:pPr>
-    </w:p>
-    <w:p>
-      <w:pPr>
-        <w:rPr>
-          <w:szCs w:val="24"/>
-        </w:rPr>
-      </w:pPr>
+        <w:ind w:firstLine="0"/>
+        <w:rPr>
+          <w:szCs w:val="24"/>
+        </w:rPr>
+      </w:pPr>
+      <w:r>
+        <w:rPr>
+          <w:szCs w:val="24"/>
+        </w:rPr>
+        <w:t>2.5.1</w:t>
+      </w:r>
+      <w:r>
+        <w:rPr>
+          <w:szCs w:val="24"/>
+        </w:rPr>
+        <w:tab/>
+      </w:r>
+      <w:r>
+        <w:rPr>
+          <w:szCs w:val="24"/>
+        </w:rPr>
+        <w:t>Atualização do banco de dados.</w:t>
+      </w:r>
+    </w:p>
+    <w:p>
+      <w:pPr>
+        <w:ind w:left="825" w:firstLine="0"/>
+        <w:rPr>
+          <w:szCs w:val="24"/>
+        </w:rPr>
+      </w:pPr>
+      <w:r>
+        <w:rPr>
+          <w:szCs w:val="24"/>
+        </w:rPr>
+        <w:t>Atualizar o banco de dados do cliente de maneira rápida, para que não haja dados desatualizados no sistema.</w:t>
+      </w:r>
+      <w:r>
+        <w:rPr>
+          <w:szCs w:val="24"/>
+        </w:rPr>
+        <w:tab/>
+      </w:r>
+    </w:p>
+    <w:p>
+      <w:pPr>
+        <w:ind w:firstLine="0"/>
+        <w:rPr>
+          <w:szCs w:val="24"/>
+        </w:rPr>
+      </w:pPr>
+      <w:r>
+        <w:rPr>
+          <w:szCs w:val="24"/>
+        </w:rPr>
+        <w:t>2.5.2</w:t>
+      </w:r>
+      <w:r>
+        <w:rPr>
+          <w:szCs w:val="24"/>
+        </w:rPr>
+        <w:tab/>
+      </w:r>
+      <w:r>
+        <w:rPr>
+          <w:szCs w:val="24"/>
+        </w:rPr>
+        <w:t>A máquina precisa suportar um navegador de internet.</w:t>
+      </w:r>
+    </w:p>
+    <w:p>
+      <w:pPr>
+        <w:ind w:firstLine="0"/>
+        <w:rPr>
+          <w:szCs w:val="24"/>
+        </w:rPr>
+      </w:pPr>
+      <w:r>
+        <w:rPr>
+          <w:szCs w:val="24"/>
+        </w:rPr>
+        <w:tab/>
+        <w:t xml:space="preserve">  Necessário que a máquina possua um navegador para utilização do sistema.</w:t>
+      </w:r>
+    </w:p>
+    <w:p>
+      <w:pPr>
+        <w:ind w:firstLine="0"/>
+        <w:rPr>
+          <w:szCs w:val="24"/>
+        </w:rPr>
+      </w:pPr>
+      <w:r>
+        <w:rPr>
+          <w:szCs w:val="24"/>
+        </w:rPr>
+        <w:t>2.5.3</w:t>
+      </w:r>
+      <w:r>
+        <w:rPr>
+          <w:szCs w:val="24"/>
+        </w:rPr>
+        <w:tab/>
+      </w:r>
+      <w:r>
+        <w:rPr>
+          <w:szCs w:val="24"/>
+        </w:rPr>
+        <w:t xml:space="preserve"> Auxiliar </w:t>
+      </w:r>
+      <w:r>
+        <w:rPr>
+          <w:szCs w:val="24"/>
+        </w:rPr>
+        <w:t>usuários</w:t>
+      </w:r>
+      <w:r>
+        <w:rPr>
+          <w:szCs w:val="24"/>
+        </w:rPr>
+        <w:t xml:space="preserve"> na utilização do software.</w:t>
+      </w:r>
+    </w:p>
+    <w:p>
+      <w:pPr>
+        <w:ind w:left="885" w:firstLine="0"/>
+        <w:rPr>
+          <w:szCs w:val="24"/>
+        </w:rPr>
+      </w:pPr>
+      <w:r>
+        <w:rPr>
+          <w:szCs w:val="24"/>
+        </w:rPr>
+        <w:t>Iremos auxiliar os usuários para que possam utilizar o software da maneira mais produtiva possível.</w:t>
+      </w:r>
     </w:p>
     <w:p>
       <w:pPr>
@@ -11193,21 +11318,6 @@
 </file>
 
 <file path=customXml/item2.xml><?xml version="1.0" encoding="utf-8"?>
-<p:properties xmlns:p="http://schemas.microsoft.com/office/2006/metadata/properties" xmlns:xsi="http://www.w3.org/2001/XMLSchema-instance" xmlns:pc="http://schemas.microsoft.com/office/infopath/2007/PartnerControls">
-  <documentManagement/>
-</p:properties>
-</file>
-
-<file path=customXml/item3.xml><?xml version="1.0" encoding="utf-8"?>
-<?mso-contentType ?>
-<FormTemplates xmlns="http://schemas.microsoft.com/sharepoint/v3/contenttype/forms">
-  <Display>DocumentLibraryForm</Display>
-  <Edit>DocumentLibraryForm</Edit>
-  <New>DocumentLibraryForm</New>
-</FormTemplates>
-</file>
-
-<file path=customXml/item4.xml><?xml version="1.0" encoding="utf-8"?>
 <ct:contentTypeSchema xmlns:ct="http://schemas.microsoft.com/office/2006/metadata/contentType" xmlns:ma="http://schemas.microsoft.com/office/2006/metadata/properties/metaAttributes" ct:_="" ma:_="" ma:contentTypeName="Documento" ma:contentTypeID="0x010100FF33F66F804B4D49AAA3ACD3A2BB6BED" ma:contentTypeVersion="4" ma:contentTypeDescription="Crie um novo documento." ma:contentTypeScope="" ma:versionID="35563e1b0f5054b18b17940f79e394d4">
   <xsd:schema xmlns:xsd="http://www.w3.org/2001/XMLSchema" xmlns:xs="http://www.w3.org/2001/XMLSchema" xmlns:p="http://schemas.microsoft.com/office/2006/metadata/properties" xmlns:ns2="2b27184c-fad0-44bf-8a16-f94ff7fe2173" targetNamespace="http://schemas.microsoft.com/office/2006/metadata/properties" ma:root="true" ma:fieldsID="ee169c34ba1c4748b3cdab97d0865835" ns2:_="">
     <xsd:import namespace="2b27184c-fad0-44bf-8a16-f94ff7fe2173"/>
@@ -11351,6 +11461,21 @@
 </ct:contentTypeSchema>
 </file>
 
+<file path=customXml/item3.xml><?xml version="1.0" encoding="utf-8"?>
+<?mso-contentType ?>
+<FormTemplates xmlns="http://schemas.microsoft.com/sharepoint/v3/contenttype/forms">
+  <Display>DocumentLibraryForm</Display>
+  <Edit>DocumentLibraryForm</Edit>
+  <New>DocumentLibraryForm</New>
+</FormTemplates>
+</file>
+
+<file path=customXml/item4.xml><?xml version="1.0" encoding="utf-8"?>
+<p:properties xmlns:p="http://schemas.microsoft.com/office/2006/metadata/properties" xmlns:xsi="http://www.w3.org/2001/XMLSchema-instance" xmlns:pc="http://schemas.microsoft.com/office/infopath/2007/PartnerControls">
+  <documentManagement/>
+</p:properties>
+</file>
+
 <file path=customXml/itemProps1.xml><?xml version="1.0" encoding="utf-8"?>
 <ds:datastoreItem xmlns:ds="http://schemas.openxmlformats.org/officeDocument/2006/customXml" ds:itemID="{82D4E74A-7440-4A00-9798-873B3DE0C844}">
   <ds:schemaRefs>
@@ -11360,23 +11485,6 @@
 </file>
 
 <file path=customXml/itemProps2.xml><?xml version="1.0" encoding="utf-8"?>
-<ds:datastoreItem xmlns:ds="http://schemas.openxmlformats.org/officeDocument/2006/customXml" ds:itemID="{7762AFF8-5A06-497A-AEA1-819F616E5047}">
-  <ds:schemaRefs>
-    <ds:schemaRef ds:uri="http://schemas.microsoft.com/office/2006/metadata/properties"/>
-    <ds:schemaRef ds:uri="http://schemas.microsoft.com/office/infopath/2007/PartnerControls"/>
-  </ds:schemaRefs>
-</ds:datastoreItem>
-</file>
-
-<file path=customXml/itemProps3.xml><?xml version="1.0" encoding="utf-8"?>
-<ds:datastoreItem xmlns:ds="http://schemas.openxmlformats.org/officeDocument/2006/customXml" ds:itemID="{87F41EE9-D0ED-46D2-98A3-6ADED8281B26}">
-  <ds:schemaRefs>
-    <ds:schemaRef ds:uri="http://schemas.microsoft.com/sharepoint/v3/contenttype/forms"/>
-  </ds:schemaRefs>
-</ds:datastoreItem>
-</file>
-
-<file path=customXml/itemProps4.xml><?xml version="1.0" encoding="utf-8"?>
 <ds:datastoreItem xmlns:ds="http://schemas.openxmlformats.org/officeDocument/2006/customXml" ds:itemID="{1D215659-7484-47C8-86AD-4D487F654A46}">
   <ds:schemaRefs>
     <ds:schemaRef ds:uri="http://schemas.microsoft.com/office/2006/metadata/contentType"/>
@@ -11392,4 +11500,21 @@
     <ds:schemaRef ds:uri="http://schemas.microsoft.com/internal/obd"/>
   </ds:schemaRefs>
 </ds:datastoreItem>
+</file>
+
+<file path=customXml/itemProps3.xml><?xml version="1.0" encoding="utf-8"?>
+<ds:datastoreItem xmlns:ds="http://schemas.openxmlformats.org/officeDocument/2006/customXml" ds:itemID="{87F41EE9-D0ED-46D2-98A3-6ADED8281B26}">
+  <ds:schemaRefs>
+    <ds:schemaRef ds:uri="http://schemas.microsoft.com/sharepoint/v3/contenttype/forms"/>
+  </ds:schemaRefs>
+</ds:datastoreItem>
+</file>
+
+<file path=customXml/itemProps4.xml><?xml version="1.0" encoding="utf-8"?>
+<ds:datastoreItem xmlns:ds="http://schemas.openxmlformats.org/officeDocument/2006/customXml" ds:itemID="{7762AFF8-5A06-497A-AEA1-819F616E5047}">
+  <ds:schemaRefs>
+    <ds:schemaRef ds:uri="http://schemas.microsoft.com/office/2006/metadata/properties"/>
+    <ds:schemaRef ds:uri="http://schemas.microsoft.com/office/infopath/2007/PartnerControls"/>
+  </ds:schemaRefs>
+</ds:datastoreItem>
 </file>
</xml_diff>

<commit_message>
:books: docs: Inserindo parágrafos na Introdução
</commit_message>
<xml_diff>
--- a/Documentos/DMC - Documento Geral do Projeto.docx
+++ b/Documentos/DMC - Documento Geral do Projeto.docx
@@ -3139,11 +3139,23 @@
     <w:p>
       <w:pPr>
         <w:pStyle w:val="Pargrafo"/>
-        <w:spacing w:before="0" w:line="360" w:lineRule="auto"/>
+        <w:spacing w:line="360" w:lineRule="auto"/>
         <w:ind w:firstLine="851"/>
       </w:pPr>
       <w:r>
-        <w:t xml:space="preserve">Atualmente, na Prefeitura de Jales, o controle das aprovações de construções é realizado por um sistema defasado, o que dificulta e prolonga o processo de busca por esses documentos. </w:t>
+        <w:t xml:space="preserve">A geração de documentos de obra se torna </w:t>
+      </w:r>
+      <w:r>
+        <w:t>fundamental</w:t>
+      </w:r>
+      <w:r>
+        <w:t xml:space="preserve"> para qualquer construção, sendo registros oficiais das etapas, decisões, normas e regulamentos que estão relacionados a uma obra</w:t>
+      </w:r>
+      <w:r>
+        <w:t>.</w:t>
+      </w:r>
+      <w:r>
+        <w:t xml:space="preserve"> </w:t>
       </w:r>
     </w:p>
     <w:p>
@@ -3152,48 +3164,90 @@
         <w:spacing w:before="0" w:line="360" w:lineRule="auto"/>
         <w:ind w:firstLine="851"/>
       </w:pPr>
-      <w:r>
-        <w:t>Nesse cenário, este projeto propõe o desenvolvimento de um software destinado ao gerenciamento de obras que tenham documentos aprovados, incluindo aqueles que estejam relacionados a esses registros. Este sistema oferecerá uma pesquisa mais robusta, com o objetivo de otimizar o tempo de resposta e minimizar o esforço necessário para localizar os documentos, ao mesmo tempo em que assegura o controle de acesso e a segurança desses arquivos.</w:t>
-      </w:r>
+    </w:p>
+    <w:p>
+      <w:pPr>
+        <w:pStyle w:val="Pargrafo"/>
+        <w:ind w:left="2268" w:firstLine="0"/>
+        <w:rPr>
+          <w:sz w:val="22"/>
+          <w:szCs w:val="22"/>
+        </w:rPr>
+      </w:pPr>
+      <w:r>
+        <w:rPr>
+          <w:sz w:val="22"/>
+          <w:szCs w:val="22"/>
+        </w:rPr>
+        <w:t xml:space="preserve">Segundo Costa (2020), "O licenciamento para obras é imprescindível ao construir um imóvel. Quando um projeto para construção de um imóvel é aprovado pela prefeitura, significa que </w:t>
+      </w:r>
+      <w:proofErr w:type="gramStart"/>
+      <w:r>
+        <w:rPr>
+          <w:sz w:val="22"/>
+          <w:szCs w:val="22"/>
+        </w:rPr>
+        <w:t>o mesmo</w:t>
+      </w:r>
+      <w:proofErr w:type="gramEnd"/>
+      <w:r>
+        <w:rPr>
+          <w:sz w:val="22"/>
+          <w:szCs w:val="22"/>
+        </w:rPr>
+        <w:t xml:space="preserve"> atendeu à legislação e a construção pode ser iniciada após a liberação do alvará, documento autorizando o início dos serviços".</w:t>
+      </w:r>
+    </w:p>
+    <w:p>
+      <w:pPr>
+        <w:pStyle w:val="Pargrafo"/>
+        <w:spacing w:line="360" w:lineRule="auto"/>
+        <w:ind w:firstLine="851"/>
+      </w:pPr>
     </w:p>
     <w:p>
       <w:pPr>
         <w:pStyle w:val="Pargrafo"/>
         <w:spacing w:before="0" w:line="360" w:lineRule="auto"/>
         <w:ind w:firstLine="851"/>
-        <w:rPr>
-          <w:szCs w:val="24"/>
-        </w:rPr>
-      </w:pPr>
-      <w:r>
-        <w:rPr>
-          <w:szCs w:val="24"/>
-        </w:rPr>
-        <w:t>É a parte inicial do trabalho em que são apresentados o tema e sua relevâ</w:t>
-      </w:r>
-      <w:r>
-        <w:rPr>
-          <w:szCs w:val="24"/>
-        </w:rPr>
-        <w:t xml:space="preserve">ncia (justificativa), </w:t>
-      </w:r>
-      <w:r>
-        <w:rPr>
-          <w:szCs w:val="24"/>
-        </w:rPr>
-        <w:t>e a que se destina o trabalho</w:t>
-      </w:r>
-      <w:r>
-        <w:rPr>
-          <w:szCs w:val="24"/>
-        </w:rPr>
-        <w:t xml:space="preserve"> (objetivo)</w:t>
-      </w:r>
-      <w:r>
-        <w:rPr>
-          <w:szCs w:val="24"/>
-        </w:rPr>
-        <w:t>.</w:t>
+      </w:pPr>
+      <w:r>
+        <w:t xml:space="preserve">Com isto, </w:t>
+      </w:r>
+      <w:r>
+        <w:t xml:space="preserve">a gestão destes documentos e o atendimento de novas atualizações destes dados se tornam essenciais. </w:t>
+      </w:r>
+      <w:r>
+        <w:t>Segundo MOBUSS (2018), “</w:t>
+      </w:r>
+      <w:r>
+        <w:t>A gestão de documentos que conta com ferramentas inovadoras assegura a disseminação de dados rápida, eficiente e uniforme.</w:t>
+      </w:r>
+      <w:r>
+        <w:t>”.</w:t>
+      </w:r>
+    </w:p>
+    <w:p>
+      <w:pPr>
+        <w:pStyle w:val="Pargrafo"/>
+        <w:spacing w:before="0" w:line="360" w:lineRule="auto"/>
+        <w:ind w:firstLine="851"/>
+      </w:pPr>
+      <w:r>
+        <w:t>Atualmente, na Prefeitura de Jales, a gestão dos documentos de aprovação de construções é realizada por um sistema que necessita de atualizações, resultando em dificuldades e prolongamento no processo de busca por esses documentos.</w:t>
+      </w:r>
+    </w:p>
+    <w:p>
+      <w:pPr>
+        <w:pStyle w:val="Pargrafo"/>
+        <w:spacing w:before="0" w:line="360" w:lineRule="auto"/>
+        <w:ind w:firstLine="851"/>
+        <w:rPr>
+          <w:szCs w:val="24"/>
+        </w:rPr>
+      </w:pPr>
+      <w:r>
+        <w:t>Nesse cenário, este projeto propõe o desenvolvimento de um software destinado ao gerenciamento de obras que tenham documentos aprovados, incluindo aqueles que estejam relacionados a esses registros. Este sistema oferecerá uma pesquisa mais robusta, com o objetivo de otimizar o tempo de resposta e minimizar o esforço necessário para localizar os documentos, ao mesmo tempo em que assegura o controle de acesso e a segurança desses arquivos.</w:t>
       </w:r>
     </w:p>
     <w:p>
@@ -3548,6 +3602,7 @@
     <w:p>
       <w:pPr>
         <w:pStyle w:val="Pargrafo"/>
+        <w:spacing w:line="360" w:lineRule="auto"/>
         <w:ind w:firstLine="0"/>
         <w:rPr>
           <w:szCs w:val="24"/>
@@ -3691,9 +3746,9 @@
       </w:r>
       <w:bookmarkEnd w:id="30"/>
     </w:p>
-    <w:p/>
-    <w:p>
-      <w:pPr>
+    <w:p>
+      <w:pPr>
+        <w:ind w:firstLine="0"/>
         <w:rPr>
           <w:szCs w:val="24"/>
         </w:rPr>
@@ -4302,7 +4357,6 @@
                 <w:color w:val="FF0000"/>
               </w:rPr>
             </w:pPr>
-            <w:proofErr w:type="spellStart"/>
             <w:r>
               <w:rPr>
                 <w:rFonts w:ascii="Arial" w:hAnsi="Arial" w:cs="Arial"/>
@@ -4310,7 +4364,6 @@
               </w:rPr>
               <w:t>idAdministrador</w:t>
             </w:r>
-            <w:proofErr w:type="spellEnd"/>
           </w:p>
         </w:tc>
         <w:tc>
@@ -4325,7 +4378,6 @@
                 <w:color w:val="FF0000"/>
               </w:rPr>
             </w:pPr>
-            <w:proofErr w:type="spellStart"/>
             <w:r>
               <w:rPr>
                 <w:rFonts w:ascii="Arial" w:hAnsi="Arial" w:cs="Arial"/>
@@ -4333,7 +4385,6 @@
               </w:rPr>
               <w:t>Integer</w:t>
             </w:r>
-            <w:proofErr w:type="spellEnd"/>
           </w:p>
         </w:tc>
         <w:tc>
@@ -4999,6 +5050,7 @@
               <w:spacing w:before="0" w:beforeAutospacing="0" w:after="0" w:afterAutospacing="0"/>
               <w:jc w:val="left"/>
             </w:pPr>
+            <w:proofErr w:type="gramStart"/>
             <w:r>
               <w:rPr>
                 <w:color w:val="000000"/>
@@ -5006,6 +5058,7 @@
               </w:rPr>
               <w:t>dados  autor</w:t>
             </w:r>
+            <w:proofErr w:type="gramEnd"/>
           </w:p>
         </w:tc>
         <w:tc>
@@ -5109,16 +5162,15 @@
           <w:color w:val="1F497D" w:themeColor="text2"/>
           <w:szCs w:val="24"/>
         </w:rPr>
-        <w:t xml:space="preserve">Fazer um texto explicativo sobre o diagrama e </w:t>
-      </w:r>
-      <w:proofErr w:type="spellStart"/>
+        <w:t>Fazer um texto explicativo sobre o diagrama e i</w:t>
+      </w:r>
       <w:r>
         <w:rPr>
           <w:i/>
           <w:color w:val="1F497D" w:themeColor="text2"/>
           <w:szCs w:val="24"/>
         </w:rPr>
-        <w:t>i</w:t>
+        <w:t>nserir</w:t>
       </w:r>
       <w:r>
         <w:rPr>
@@ -5126,24 +5178,25 @@
           <w:color w:val="1F497D" w:themeColor="text2"/>
           <w:szCs w:val="24"/>
         </w:rPr>
-        <w:t>nserir</w:t>
-      </w:r>
+        <w:t xml:space="preserve">-lo abaixo. </w:t>
+      </w:r>
+      <w:proofErr w:type="gramStart"/>
       <w:r>
         <w:rPr>
           <w:i/>
           <w:color w:val="1F497D" w:themeColor="text2"/>
           <w:szCs w:val="24"/>
         </w:rPr>
-        <w:t>-lo</w:t>
-      </w:r>
-      <w:proofErr w:type="spellEnd"/>
+        <w:t>As imagens deve</w:t>
+      </w:r>
+      <w:proofErr w:type="gramEnd"/>
       <w:r>
         <w:rPr>
           <w:i/>
           <w:color w:val="1F497D" w:themeColor="text2"/>
           <w:szCs w:val="24"/>
         </w:rPr>
-        <w:t xml:space="preserve"> abaixo. As imagens deve conter</w:t>
+        <w:t xml:space="preserve"> conter</w:t>
       </w:r>
       <w:r>
         <w:rPr>
@@ -5326,7 +5379,25 @@
           <w:color w:val="1F497D" w:themeColor="text2"/>
           <w:szCs w:val="24"/>
         </w:rPr>
-        <w:t xml:space="preserve"> principais: cadastro, consulta, relatório, agendamento, controle, etc..)</w:t>
+        <w:t xml:space="preserve"> principais: cadastro, consulta, relatório, agendamento, controle, </w:t>
+      </w:r>
+      <w:proofErr w:type="gramStart"/>
+      <w:r>
+        <w:rPr>
+          <w:i/>
+          <w:color w:val="1F497D" w:themeColor="text2"/>
+          <w:szCs w:val="24"/>
+        </w:rPr>
+        <w:t>etc..</w:t>
+      </w:r>
+      <w:proofErr w:type="gramEnd"/>
+      <w:r>
+        <w:rPr>
+          <w:i/>
+          <w:color w:val="1F497D" w:themeColor="text2"/>
+          <w:szCs w:val="24"/>
+        </w:rPr>
+        <w:t>)</w:t>
       </w:r>
     </w:p>
     <w:p>
@@ -5345,7 +5416,25 @@
           <w:color w:val="1F497D" w:themeColor="text2"/>
           <w:szCs w:val="24"/>
         </w:rPr>
-        <w:t xml:space="preserve">Inserir o diagrama e abaixo colocar a documentação do mesmo. </w:t>
+        <w:t xml:space="preserve">Inserir o diagrama e abaixo colocar a documentação </w:t>
+      </w:r>
+      <w:proofErr w:type="gramStart"/>
+      <w:r>
+        <w:rPr>
+          <w:i/>
+          <w:color w:val="1F497D" w:themeColor="text2"/>
+          <w:szCs w:val="24"/>
+        </w:rPr>
+        <w:t>do mesmo</w:t>
+      </w:r>
+      <w:proofErr w:type="gramEnd"/>
+      <w:r>
+        <w:rPr>
+          <w:i/>
+          <w:color w:val="1F497D" w:themeColor="text2"/>
+          <w:szCs w:val="24"/>
+        </w:rPr>
+        <w:t xml:space="preserve">. </w:t>
       </w:r>
     </w:p>
     <w:p>
@@ -5502,15 +5591,7 @@
         <w:ind w:firstLine="0"/>
       </w:pPr>
       <w:r>
-        <w:t xml:space="preserve">2-Sistema envia </w:t>
-      </w:r>
-      <w:proofErr w:type="spellStart"/>
-      <w:r>
-        <w:t>mensagem</w:t>
-      </w:r>
-      <w:proofErr w:type="spellEnd"/>
-      <w:r>
-        <w:t xml:space="preserve"> 06: "Deseja excluir o registro?"</w:t>
+        <w:t>2-Sistema envia mensagem 06: "Deseja excluir o registro?"</w:t>
       </w:r>
     </w:p>
     <w:p>
@@ -5570,15 +5651,7 @@
         <w:ind w:firstLine="0"/>
       </w:pPr>
       <w:r>
-        <w:t xml:space="preserve">2-Sistema envia </w:t>
-      </w:r>
-      <w:proofErr w:type="spellStart"/>
-      <w:r>
-        <w:t>mensagem</w:t>
-      </w:r>
-      <w:proofErr w:type="spellEnd"/>
-      <w:r>
-        <w:t xml:space="preserve"> 06: "Deseja excluir o registro?"</w:t>
+        <w:t>2-Sistema envia mensagem 06: "Deseja excluir o registro?"</w:t>
       </w:r>
     </w:p>
     <w:p>
@@ -5602,7 +5675,15 @@
         <w:ind w:firstLine="0"/>
       </w:pPr>
       <w:r>
-        <w:t>2.3-Sistema retorna  ao caso de Uso "Alterar Pessoa"</w:t>
+        <w:t xml:space="preserve">2.3-Sistema </w:t>
+      </w:r>
+      <w:proofErr w:type="gramStart"/>
+      <w:r>
+        <w:t>retorna  ao</w:t>
+      </w:r>
+      <w:proofErr w:type="gramEnd"/>
+      <w:r>
+        <w:t xml:space="preserve"> caso de Uso "Alterar Pessoa"</w:t>
       </w:r>
     </w:p>
     <w:p>
@@ -5639,7 +5720,15 @@
         <w:ind w:firstLine="0"/>
       </w:pPr>
       <w:r>
-        <w:t>4.2-Sistema envia msg07:"Erro s de conexão de BD"</w:t>
+        <w:t>4.2-Sistema envia msg07:"</w:t>
+      </w:r>
+      <w:proofErr w:type="gramStart"/>
+      <w:r>
+        <w:t>Erro s</w:t>
+      </w:r>
+      <w:proofErr w:type="gramEnd"/>
+      <w:r>
+        <w:t xml:space="preserve"> de conexão de BD"</w:t>
       </w:r>
     </w:p>
     <w:p>
@@ -5711,7 +5800,25 @@
           <w:color w:val="1F497D" w:themeColor="text2"/>
           <w:szCs w:val="24"/>
         </w:rPr>
-        <w:t xml:space="preserve"> principais: cadastro, consulta, relatório, agendamento, controle, etc..)</w:t>
+        <w:t xml:space="preserve"> principais: cadastro, consulta, relatório, agendamento, controle, </w:t>
+      </w:r>
+      <w:proofErr w:type="gramStart"/>
+      <w:r>
+        <w:rPr>
+          <w:i/>
+          <w:color w:val="1F497D" w:themeColor="text2"/>
+          <w:szCs w:val="24"/>
+        </w:rPr>
+        <w:t>etc..</w:t>
+      </w:r>
+      <w:proofErr w:type="gramEnd"/>
+      <w:r>
+        <w:rPr>
+          <w:i/>
+          <w:color w:val="1F497D" w:themeColor="text2"/>
+          <w:szCs w:val="24"/>
+        </w:rPr>
+        <w:t>)</w:t>
       </w:r>
     </w:p>
     <w:p>
@@ -5730,7 +5837,25 @@
           <w:color w:val="1F497D" w:themeColor="text2"/>
           <w:szCs w:val="24"/>
         </w:rPr>
-        <w:t xml:space="preserve">Inserir o diagrama e abaixo colocar a documentação do mesmo. </w:t>
+        <w:t xml:space="preserve">Inserir o diagrama e abaixo colocar a documentação </w:t>
+      </w:r>
+      <w:proofErr w:type="gramStart"/>
+      <w:r>
+        <w:rPr>
+          <w:i/>
+          <w:color w:val="1F497D" w:themeColor="text2"/>
+          <w:szCs w:val="24"/>
+        </w:rPr>
+        <w:t>do mesmo</w:t>
+      </w:r>
+      <w:proofErr w:type="gramEnd"/>
+      <w:r>
+        <w:rPr>
+          <w:i/>
+          <w:color w:val="1F497D" w:themeColor="text2"/>
+          <w:szCs w:val="24"/>
+        </w:rPr>
+        <w:t xml:space="preserve">. </w:t>
       </w:r>
     </w:p>
     <w:p/>
@@ -6015,15 +6140,7 @@
       </w:pPr>
       <w:bookmarkStart w:id="55" w:name="_Toc144810009"/>
       <w:r>
-        <w:t>Esboços de tela (</w:t>
-      </w:r>
-      <w:proofErr w:type="spellStart"/>
-      <w:r>
-        <w:t>wireframes</w:t>
-      </w:r>
-      <w:proofErr w:type="spellEnd"/>
-      <w:r>
-        <w:t>)</w:t>
+        <w:t>Esboços de tela (wireframes)</w:t>
       </w:r>
       <w:bookmarkEnd w:id="55"/>
     </w:p>
@@ -6044,21 +6161,7 @@
         <w:rPr>
           <w:color w:val="FF0000"/>
         </w:rPr>
-        <w:t xml:space="preserve">fazer o </w:t>
-      </w:r>
-      <w:proofErr w:type="spellStart"/>
-      <w:r>
-        <w:rPr>
-          <w:color w:val="FF0000"/>
-        </w:rPr>
-        <w:t>wireframe</w:t>
-      </w:r>
-      <w:proofErr w:type="spellEnd"/>
-      <w:r>
-        <w:rPr>
-          <w:color w:val="FF0000"/>
-        </w:rPr>
-        <w:t xml:space="preserve"> da tela de login, tela principal e dois exemplos de cadastros</w:t>
+        <w:t>fazer o wireframe da tela de login, tela principal e dois exemplos de cadastros</w:t>
       </w:r>
       <w:r>
         <w:rPr>
@@ -6148,49 +6251,21 @@
         <w:rPr>
           <w:color w:val="FF0000"/>
         </w:rPr>
-        <w:t xml:space="preserve">, preferencialmente em </w:t>
-      </w:r>
-      <w:proofErr w:type="spellStart"/>
+        <w:t xml:space="preserve">, preferencialmente em Html e </w:t>
+      </w:r>
+      <w:proofErr w:type="gramStart"/>
       <w:r>
         <w:rPr>
           <w:color w:val="FF0000"/>
         </w:rPr>
-        <w:t>Html</w:t>
-      </w:r>
-      <w:proofErr w:type="spellEnd"/>
+        <w:t>css  ou</w:t>
+      </w:r>
+      <w:proofErr w:type="gramEnd"/>
       <w:r>
         <w:rPr>
           <w:color w:val="FF0000"/>
         </w:rPr>
-        <w:t xml:space="preserve"> e </w:t>
-      </w:r>
-      <w:proofErr w:type="spellStart"/>
-      <w:r>
-        <w:rPr>
-          <w:color w:val="FF0000"/>
-        </w:rPr>
-        <w:t>css</w:t>
-      </w:r>
-      <w:proofErr w:type="spellEnd"/>
-      <w:r>
-        <w:rPr>
-          <w:color w:val="FF0000"/>
-        </w:rPr>
-        <w:t xml:space="preserve">  ou em </w:t>
-      </w:r>
-      <w:proofErr w:type="spellStart"/>
-      <w:r>
-        <w:rPr>
-          <w:color w:val="FF0000"/>
-        </w:rPr>
-        <w:t>bootstrap</w:t>
-      </w:r>
-      <w:proofErr w:type="spellEnd"/>
-      <w:r>
-        <w:rPr>
-          <w:color w:val="FF0000"/>
-        </w:rPr>
-        <w:t>, se não for possível fazer o protótipo em algum aplicativo de edição pertinente)</w:t>
+        <w:t xml:space="preserve"> em bootstrap, se não for possível fazer o protótipo em algum aplicativo de edição pertinente)</w:t>
       </w:r>
     </w:p>
     <w:p>
@@ -6959,21 +7034,7 @@
         <w:rPr>
           <w:szCs w:val="24"/>
         </w:rPr>
-        <w:t xml:space="preserve">. São Paulo: </w:t>
-      </w:r>
-      <w:proofErr w:type="spellStart"/>
-      <w:r>
-        <w:rPr>
-          <w:szCs w:val="24"/>
-        </w:rPr>
-        <w:t>Reichmann</w:t>
-      </w:r>
-      <w:proofErr w:type="spellEnd"/>
-      <w:r>
-        <w:rPr>
-          <w:szCs w:val="24"/>
-        </w:rPr>
-        <w:t xml:space="preserve"> &amp; Autores, 2005.</w:t>
+        <w:t>. São Paulo: Reichmann &amp; Autores, 2005.</w:t>
       </w:r>
     </w:p>
     <w:p>
@@ -6998,21 +7059,7 @@
         <w:rPr>
           <w:szCs w:val="24"/>
         </w:rPr>
-        <w:t xml:space="preserve">BEAIRD, J. Princípios do Web Design Maravilhoso. Rio de Janeiro: </w:t>
-      </w:r>
-      <w:proofErr w:type="spellStart"/>
-      <w:r>
-        <w:rPr>
-          <w:szCs w:val="24"/>
-        </w:rPr>
-        <w:t>Altabooks</w:t>
-      </w:r>
-      <w:proofErr w:type="spellEnd"/>
-      <w:r>
-        <w:rPr>
-          <w:szCs w:val="24"/>
-        </w:rPr>
-        <w:t>, 2008.</w:t>
+        <w:t>BEAIRD, J. Princípios do Web Design Maravilhoso. Rio de Janeiro: Altabooks, 2008.</w:t>
       </w:r>
     </w:p>
     <w:p>
@@ -7077,7 +7124,21 @@
         <w:rPr>
           <w:szCs w:val="24"/>
         </w:rPr>
-        <w:t xml:space="preserve">COSTA, H. J. Acidentes do trabalho: teremos nova lei acidentária?. </w:t>
+        <w:t xml:space="preserve">COSTA, H. J. Acidentes do trabalho: teremos nova lei </w:t>
+      </w:r>
+      <w:proofErr w:type="gramStart"/>
+      <w:r>
+        <w:rPr>
+          <w:szCs w:val="24"/>
+        </w:rPr>
+        <w:t>acidentária?.</w:t>
+      </w:r>
+      <w:proofErr w:type="gramEnd"/>
+      <w:r>
+        <w:rPr>
+          <w:szCs w:val="24"/>
+        </w:rPr>
+        <w:t xml:space="preserve"> </w:t>
       </w:r>
       <w:r>
         <w:rPr>
@@ -7085,38 +7146,23 @@
           <w:bCs/>
           <w:szCs w:val="24"/>
         </w:rPr>
-        <w:t xml:space="preserve">Jus </w:t>
-      </w:r>
-      <w:proofErr w:type="spellStart"/>
-      <w:r>
-        <w:rPr>
-          <w:b/>
-          <w:bCs/>
-          <w:szCs w:val="24"/>
-        </w:rPr>
-        <w:t>Navigandi</w:t>
-      </w:r>
-      <w:proofErr w:type="spellEnd"/>
-      <w:r>
-        <w:rPr>
-          <w:szCs w:val="24"/>
-        </w:rPr>
-        <w:t>, Teresina, v. 9, n. 664, 1 maio 2005. Disponível em: &lt;http://jus2.uol.com.br/doutrina/</w:t>
-      </w:r>
-      <w:proofErr w:type="spellStart"/>
-      <w:r>
-        <w:rPr>
-          <w:szCs w:val="24"/>
-        </w:rPr>
-        <w:t>texto.asp?id</w:t>
-      </w:r>
-      <w:proofErr w:type="spellEnd"/>
-      <w:r>
-        <w:rPr>
-          <w:szCs w:val="24"/>
-        </w:rPr>
-        <w:t>=6662&gt;. Acesso em: 1 jul. 2010.</w:t>
-      </w:r>
+        <w:t>Jus Navigandi</w:t>
+      </w:r>
+      <w:r>
+        <w:rPr>
+          <w:szCs w:val="24"/>
+        </w:rPr>
+        <w:t>, Teresina, v. 9, n. 664, 1 maio 2005. Disponível em: &lt;http://jus2.uol.com.br/doutrina/texto.asp?id=6662&gt;. Acesso em: 1 jul. 2010.</w:t>
+      </w:r>
+    </w:p>
+    <w:p>
+      <w:pPr>
+        <w:ind w:firstLine="0"/>
+        <w:jc w:val="left"/>
+        <w:rPr>
+          <w:szCs w:val="24"/>
+        </w:rPr>
+      </w:pPr>
     </w:p>
     <w:p>
       <w:pPr>
@@ -7125,6 +7171,79 @@
         <w:jc w:val="left"/>
         <w:rPr>
           <w:szCs w:val="24"/>
+          <w:lang w:val="en-US"/>
+        </w:rPr>
+      </w:pPr>
+      <w:r>
+        <w:rPr>
+          <w:szCs w:val="24"/>
+          <w:lang w:val="en-US"/>
+        </w:rPr>
+        <w:t xml:space="preserve">COSTA, Léo. Prefeitura orienta sobre </w:t>
+      </w:r>
+      <w:proofErr w:type="gramStart"/>
+      <w:r>
+        <w:rPr>
+          <w:szCs w:val="24"/>
+          <w:lang w:val="en-US"/>
+        </w:rPr>
+        <w:t>a</w:t>
+      </w:r>
+      <w:proofErr w:type="gramEnd"/>
+      <w:r>
+        <w:rPr>
+          <w:szCs w:val="24"/>
+          <w:lang w:val="en-US"/>
+        </w:rPr>
+        <w:t xml:space="preserve"> importância de ter uma contrusção legalizada. Disponível em: &lt;</w:t>
+      </w:r>
+      <w:r>
+        <w:t xml:space="preserve"> </w:t>
+      </w:r>
+      <w:r>
+        <w:rPr>
+          <w:szCs w:val="24"/>
+          <w:lang w:val="en-US"/>
+        </w:rPr>
+        <w:t>https://imperatriz.ma.gov.br/noticias/planejamento/importancia-de-se-ter-uma-construcao-regularizada.html#:~:text</w:t>
+      </w:r>
+      <w:proofErr w:type="gramStart"/>
+      <w:r>
+        <w:rPr>
+          <w:szCs w:val="24"/>
+          <w:lang w:val="en-US"/>
+        </w:rPr>
+        <w:t>=“</w:t>
+      </w:r>
+      <w:proofErr w:type="gramEnd"/>
+      <w:r>
+        <w:rPr>
+          <w:szCs w:val="24"/>
+          <w:lang w:val="en-US"/>
+        </w:rPr>
+        <w:t>O%20licenciamento%20para%20obras%20é,mesmo%2C%20à%20demolição%20da%20construção</w:t>
+      </w:r>
+      <w:r>
+        <w:rPr>
+          <w:szCs w:val="24"/>
+          <w:lang w:val="en-US"/>
+        </w:rPr>
+        <w:t>.</w:t>
+      </w:r>
+      <w:r>
+        <w:rPr>
+          <w:szCs w:val="24"/>
+          <w:lang w:val="en-US"/>
+        </w:rPr>
+        <w:t>&gt;. Acesso em: 17 set. 2023.</w:t>
+      </w:r>
+    </w:p>
+    <w:p>
+      <w:pPr>
+        <w:ind w:firstLine="0"/>
+        <w:jc w:val="left"/>
+        <w:rPr>
+          <w:szCs w:val="24"/>
         </w:rPr>
       </w:pPr>
     </w:p>
@@ -7193,21 +7312,7 @@
         <w:rPr>
           <w:szCs w:val="24"/>
         </w:rPr>
-        <w:t xml:space="preserve">. 2. ed. atual. e </w:t>
-      </w:r>
-      <w:proofErr w:type="spellStart"/>
-      <w:r>
-        <w:rPr>
-          <w:szCs w:val="24"/>
-        </w:rPr>
-        <w:t>ampl</w:t>
-      </w:r>
-      <w:proofErr w:type="spellEnd"/>
-      <w:r>
-        <w:rPr>
-          <w:szCs w:val="24"/>
-        </w:rPr>
-        <w:t>. São Paulo: Atheneu, 2007. v. 2. p. 1683-1720.</w:t>
+        <w:t>. 2. ed. atual. e ampl. São Paulo: Atheneu, 2007. v. 2. p. 1683-1720.</w:t>
       </w:r>
     </w:p>
     <w:p>
@@ -7239,21 +7344,7 @@
         <w:rPr>
           <w:szCs w:val="24"/>
         </w:rPr>
-        <w:t xml:space="preserve">GUEDES, </w:t>
-      </w:r>
-      <w:proofErr w:type="spellStart"/>
-      <w:r>
-        <w:rPr>
-          <w:szCs w:val="24"/>
-        </w:rPr>
-        <w:t>Gilleanes</w:t>
-      </w:r>
-      <w:proofErr w:type="spellEnd"/>
-      <w:r>
-        <w:rPr>
-          <w:szCs w:val="24"/>
-        </w:rPr>
-        <w:t xml:space="preserve"> T. A. </w:t>
+        <w:t xml:space="preserve">GUEDES, Gilleanes T. A. </w:t>
       </w:r>
       <w:r>
         <w:rPr>
@@ -7266,22 +7357,20 @@
         <w:rPr>
           <w:szCs w:val="24"/>
         </w:rPr>
-        <w:t xml:space="preserve">, 3 ed. São Paulo: </w:t>
-      </w:r>
-      <w:proofErr w:type="spellStart"/>
-      <w:r>
-        <w:rPr>
-          <w:szCs w:val="24"/>
-        </w:rPr>
-        <w:t>Novatec</w:t>
-      </w:r>
-      <w:proofErr w:type="spellEnd"/>
-      <w:r>
-        <w:rPr>
-          <w:szCs w:val="24"/>
-        </w:rPr>
-        <w:t>, 2008.</w:t>
-      </w:r>
+        <w:t>, 3 ed. São Paulo: Novatec, 2008.</w:t>
+      </w:r>
+    </w:p>
+    <w:p>
+      <w:pPr>
+        <w:tabs>
+          <w:tab w:val="num" w:pos="720"/>
+        </w:tabs>
+        <w:ind w:firstLine="0"/>
+        <w:jc w:val="left"/>
+        <w:rPr>
+          <w:szCs w:val="24"/>
+        </w:rPr>
+      </w:pPr>
     </w:p>
     <w:p>
       <w:pPr>
@@ -7295,66 +7384,34 @@
           <w:szCs w:val="24"/>
         </w:rPr>
       </w:pPr>
-    </w:p>
-    <w:p>
-      <w:pPr>
-        <w:tabs>
-          <w:tab w:val="num" w:pos="720"/>
-        </w:tabs>
-        <w:spacing w:line="240" w:lineRule="auto"/>
+      <w:r>
+        <w:rPr>
+          <w:szCs w:val="24"/>
+        </w:rPr>
+        <w:t xml:space="preserve">GUEDES, Gilleanes T. A. </w:t>
+      </w:r>
+      <w:r>
+        <w:rPr>
+          <w:b/>
+          <w:szCs w:val="24"/>
+        </w:rPr>
+        <w:t>UML 2 Uma Abordagem prática</w:t>
+      </w:r>
+      <w:r>
+        <w:rPr>
+          <w:szCs w:val="24"/>
+        </w:rPr>
+        <w:t>, São Paulo: Novatec, 2009.</w:t>
+      </w:r>
+    </w:p>
+    <w:p>
+      <w:pPr>
         <w:ind w:firstLine="0"/>
         <w:jc w:val="left"/>
         <w:rPr>
           <w:szCs w:val="24"/>
         </w:rPr>
       </w:pPr>
-      <w:r>
-        <w:rPr>
-          <w:szCs w:val="24"/>
-        </w:rPr>
-        <w:t xml:space="preserve">GUEDES, </w:t>
-      </w:r>
-      <w:proofErr w:type="spellStart"/>
-      <w:r>
-        <w:rPr>
-          <w:szCs w:val="24"/>
-        </w:rPr>
-        <w:t>Gilleanes</w:t>
-      </w:r>
-      <w:proofErr w:type="spellEnd"/>
-      <w:r>
-        <w:rPr>
-          <w:szCs w:val="24"/>
-        </w:rPr>
-        <w:t xml:space="preserve"> T. A. </w:t>
-      </w:r>
-      <w:r>
-        <w:rPr>
-          <w:b/>
-          <w:szCs w:val="24"/>
-        </w:rPr>
-        <w:t>UML 2 Uma Abordagem prática</w:t>
-      </w:r>
-      <w:r>
-        <w:rPr>
-          <w:szCs w:val="24"/>
-        </w:rPr>
-        <w:t xml:space="preserve">, São Paulo: </w:t>
-      </w:r>
-      <w:proofErr w:type="spellStart"/>
-      <w:r>
-        <w:rPr>
-          <w:szCs w:val="24"/>
-        </w:rPr>
-        <w:t>Novatec</w:t>
-      </w:r>
-      <w:proofErr w:type="spellEnd"/>
-      <w:r>
-        <w:rPr>
-          <w:szCs w:val="24"/>
-        </w:rPr>
-        <w:t>, 2009.</w:t>
-      </w:r>
     </w:p>
     <w:p>
       <w:pPr>
@@ -7362,8 +7419,30 @@
         <w:jc w:val="left"/>
         <w:rPr>
           <w:szCs w:val="24"/>
-        </w:rPr>
-      </w:pPr>
+          <w:lang w:val="en-US"/>
+        </w:rPr>
+      </w:pPr>
+      <w:r>
+        <w:rPr>
+          <w:szCs w:val="24"/>
+        </w:rPr>
+        <w:t xml:space="preserve">WATRALL, E; SIARTO, J. Use A Cabeça! </w:t>
+      </w:r>
+      <w:r>
+        <w:rPr>
+          <w:b/>
+          <w:szCs w:val="24"/>
+          <w:lang w:val="en-US"/>
+        </w:rPr>
+        <w:t>Web Design.</w:t>
+      </w:r>
+      <w:r>
+        <w:rPr>
+          <w:szCs w:val="24"/>
+          <w:lang w:val="en-US"/>
+        </w:rPr>
+        <w:t xml:space="preserve"> Alta Books, 2009. </w:t>
+      </w:r>
     </w:p>
     <w:p>
       <w:pPr>
@@ -7371,29 +7450,9 @@
         <w:jc w:val="left"/>
         <w:rPr>
           <w:szCs w:val="24"/>
-        </w:rPr>
-      </w:pPr>
-      <w:r>
-        <w:rPr>
-          <w:szCs w:val="24"/>
-        </w:rPr>
-        <w:t xml:space="preserve">WATRALL, E; SIARTO, J. Use A Cabeça! </w:t>
-      </w:r>
-      <w:r>
-        <w:rPr>
-          <w:b/>
-          <w:szCs w:val="24"/>
           <w:lang w:val="en-US"/>
         </w:rPr>
-        <w:t>Web Design.</w:t>
-      </w:r>
-      <w:r>
-        <w:rPr>
-          <w:szCs w:val="24"/>
-          <w:lang w:val="en-US"/>
-        </w:rPr>
-        <w:t xml:space="preserve"> Alta Books, 2009. </w:t>
-      </w:r>
+      </w:pPr>
     </w:p>
     <w:p>
       <w:pPr>
@@ -10902,6 +10961,18 @@
       <w:szCs w:val="24"/>
     </w:rPr>
   </w:style>
+  <w:style w:type="character" w:styleId="MenoPendente">
+    <w:name w:val="Unresolved Mention"/>
+    <w:basedOn w:val="Fontepargpadro"/>
+    <w:uiPriority w:val="99"/>
+    <w:semiHidden/>
+    <w:unhideWhenUsed/>
+    <w:rsid w:val="006B411A"/>
+    <w:rPr>
+      <w:color w:val="605E5C"/>
+      <w:shd w:val="clear" w:color="auto" w:fill="E1DFDD"/>
+    </w:rPr>
+  </w:style>
 </w:styles>
 </file>
 
@@ -11189,25 +11260,16 @@
 </file>
 
 <file path=customXml/item1.xml><?xml version="1.0" encoding="utf-8"?>
-<b:Sources xmlns:b="http://schemas.openxmlformats.org/officeDocument/2006/bibliography" xmlns="http://schemas.openxmlformats.org/officeDocument/2006/bibliography" SelectedStyle="\APA.XSL" StyleName="APA"/>
-</file>
-
-<file path=customXml/item2.xml><?xml version="1.0" encoding="utf-8"?>
 <p:properties xmlns:p="http://schemas.microsoft.com/office/2006/metadata/properties" xmlns:xsi="http://www.w3.org/2001/XMLSchema-instance" xmlns:pc="http://schemas.microsoft.com/office/infopath/2007/PartnerControls">
   <documentManagement/>
 </p:properties>
 </file>
 
-<file path=customXml/item3.xml><?xml version="1.0" encoding="utf-8"?>
-<?mso-contentType ?>
-<FormTemplates xmlns="http://schemas.microsoft.com/sharepoint/v3/contenttype/forms">
-  <Display>DocumentLibraryForm</Display>
-  <Edit>DocumentLibraryForm</Edit>
-  <New>DocumentLibraryForm</New>
-</FormTemplates>
+<file path=customXml/item2.xml><?xml version="1.0" encoding="utf-8"?>
+<b:Sources xmlns:b="http://schemas.openxmlformats.org/officeDocument/2006/bibliography" xmlns="http://schemas.openxmlformats.org/officeDocument/2006/bibliography" SelectedStyle="\APA.XSL" StyleName="APA"/>
 </file>
 
-<file path=customXml/item4.xml><?xml version="1.0" encoding="utf-8"?>
+<file path=customXml/item3.xml><?xml version="1.0" encoding="utf-8"?>
 <ct:contentTypeSchema xmlns:ct="http://schemas.microsoft.com/office/2006/metadata/contentType" xmlns:ma="http://schemas.microsoft.com/office/2006/metadata/properties/metaAttributes" ct:_="" ma:_="" ma:contentTypeName="Documento" ma:contentTypeID="0x010100FF33F66F804B4D49AAA3ACD3A2BB6BED" ma:contentTypeVersion="4" ma:contentTypeDescription="Crie um novo documento." ma:contentTypeScope="" ma:versionID="35563e1b0f5054b18b17940f79e394d4">
   <xsd:schema xmlns:xsd="http://www.w3.org/2001/XMLSchema" xmlns:xs="http://www.w3.org/2001/XMLSchema" xmlns:p="http://schemas.microsoft.com/office/2006/metadata/properties" xmlns:ns2="2b27184c-fad0-44bf-8a16-f94ff7fe2173" targetNamespace="http://schemas.microsoft.com/office/2006/metadata/properties" ma:root="true" ma:fieldsID="ee169c34ba1c4748b3cdab97d0865835" ns2:_="">
     <xsd:import namespace="2b27184c-fad0-44bf-8a16-f94ff7fe2173"/>
@@ -11351,15 +11413,16 @@
 </ct:contentTypeSchema>
 </file>
 
-<file path=customXml/itemProps1.xml><?xml version="1.0" encoding="utf-8"?>
-<ds:datastoreItem xmlns:ds="http://schemas.openxmlformats.org/officeDocument/2006/customXml" ds:itemID="{82D4E74A-7440-4A00-9798-873B3DE0C844}">
-  <ds:schemaRefs>
-    <ds:schemaRef ds:uri="http://schemas.openxmlformats.org/officeDocument/2006/bibliography"/>
-  </ds:schemaRefs>
-</ds:datastoreItem>
+<file path=customXml/item4.xml><?xml version="1.0" encoding="utf-8"?>
+<?mso-contentType ?>
+<FormTemplates xmlns="http://schemas.microsoft.com/sharepoint/v3/contenttype/forms">
+  <Display>DocumentLibraryForm</Display>
+  <Edit>DocumentLibraryForm</Edit>
+  <New>DocumentLibraryForm</New>
+</FormTemplates>
 </file>
 
-<file path=customXml/itemProps2.xml><?xml version="1.0" encoding="utf-8"?>
+<file path=customXml/itemProps1.xml><?xml version="1.0" encoding="utf-8"?>
 <ds:datastoreItem xmlns:ds="http://schemas.openxmlformats.org/officeDocument/2006/customXml" ds:itemID="{7762AFF8-5A06-497A-AEA1-819F616E5047}">
   <ds:schemaRefs>
     <ds:schemaRef ds:uri="http://schemas.microsoft.com/office/2006/metadata/properties"/>
@@ -11368,15 +11431,15 @@
 </ds:datastoreItem>
 </file>
 
-<file path=customXml/itemProps3.xml><?xml version="1.0" encoding="utf-8"?>
-<ds:datastoreItem xmlns:ds="http://schemas.openxmlformats.org/officeDocument/2006/customXml" ds:itemID="{87F41EE9-D0ED-46D2-98A3-6ADED8281B26}">
+<file path=customXml/itemProps2.xml><?xml version="1.0" encoding="utf-8"?>
+<ds:datastoreItem xmlns:ds="http://schemas.openxmlformats.org/officeDocument/2006/customXml" ds:itemID="{82D4E74A-7440-4A00-9798-873B3DE0C844}">
   <ds:schemaRefs>
-    <ds:schemaRef ds:uri="http://schemas.microsoft.com/sharepoint/v3/contenttype/forms"/>
+    <ds:schemaRef ds:uri="http://schemas.openxmlformats.org/officeDocument/2006/bibliography"/>
   </ds:schemaRefs>
 </ds:datastoreItem>
 </file>
 
-<file path=customXml/itemProps4.xml><?xml version="1.0" encoding="utf-8"?>
+<file path=customXml/itemProps3.xml><?xml version="1.0" encoding="utf-8"?>
 <ds:datastoreItem xmlns:ds="http://schemas.openxmlformats.org/officeDocument/2006/customXml" ds:itemID="{1D215659-7484-47C8-86AD-4D487F654A46}">
   <ds:schemaRefs>
     <ds:schemaRef ds:uri="http://schemas.microsoft.com/office/2006/metadata/contentType"/>
@@ -11392,4 +11455,12 @@
     <ds:schemaRef ds:uri="http://schemas.microsoft.com/internal/obd"/>
   </ds:schemaRefs>
 </ds:datastoreItem>
+</file>
+
+<file path=customXml/itemProps4.xml><?xml version="1.0" encoding="utf-8"?>
+<ds:datastoreItem xmlns:ds="http://schemas.openxmlformats.org/officeDocument/2006/customXml" ds:itemID="{87F41EE9-D0ED-46D2-98A3-6ADED8281B26}">
+  <ds:schemaRefs>
+    <ds:schemaRef ds:uri="http://schemas.microsoft.com/sharepoint/v3/contenttype/forms"/>
+  </ds:schemaRefs>
+</ds:datastoreItem>
 </file>
</xml_diff>

<commit_message>
:bookos: docs: Inserindo item 2.4 - Requisitos Funcionais.
</commit_message>
<xml_diff>
--- a/Documentos/DMC - Documento Geral do Projeto.docx
+++ b/Documentos/DMC - Documento Geral do Projeto.docx
@@ -3720,6 +3720,590 @@
         <w:t>Descrição dos requisitos funcionais</w:t>
       </w:r>
       <w:bookmarkEnd w:id="31"/>
+    </w:p>
+    <w:p/>
+    <w:p>
+      <w:pPr>
+        <w:pStyle w:val="Ttulo3"/>
+        <w:ind w:left="709" w:hanging="709"/>
+      </w:pPr>
+      <w:r>
+        <w:t>Login Administrador</w:t>
+      </w:r>
+    </w:p>
+    <w:p>
+      <w:r>
+        <w:t>O sistema deve permitir que o usuário consiga efetuar login como administrador, validando se os dados informados estão corretos.</w:t>
+      </w:r>
+    </w:p>
+    <w:p/>
+    <w:p>
+      <w:pPr>
+        <w:pStyle w:val="Ttulo3"/>
+        <w:ind w:left="709" w:hanging="709"/>
+      </w:pPr>
+      <w:r>
+        <w:t>Alterar Administrador</w:t>
+      </w:r>
+    </w:p>
+    <w:p>
+      <w:r>
+        <w:t>O sistema deve permitir o administrador alterar seus dados, caso precise.</w:t>
+      </w:r>
+    </w:p>
+    <w:p>
+      <w:pPr>
+        <w:ind w:firstLine="0"/>
+      </w:pPr>
+    </w:p>
+    <w:p>
+      <w:pPr>
+        <w:pStyle w:val="Ttulo3"/>
+        <w:ind w:left="709" w:hanging="709"/>
+      </w:pPr>
+      <w:r>
+        <w:t>Logout Administrador</w:t>
+      </w:r>
+    </w:p>
+    <w:p>
+      <w:r>
+        <w:t>O sistema deve permitir que o administrador efetue logout de sua sessão, retornando a página inicial do sistema.</w:t>
+      </w:r>
+    </w:p>
+    <w:p>
+      <w:pPr>
+        <w:ind w:firstLine="0"/>
+      </w:pPr>
+    </w:p>
+    <w:p>
+      <w:pPr>
+        <w:pStyle w:val="Ttulo3"/>
+        <w:ind w:left="709" w:hanging="709"/>
+      </w:pPr>
+      <w:r>
+        <w:t>Cadastrar Atendente</w:t>
+      </w:r>
+    </w:p>
+    <w:p>
+      <w:r>
+        <w:t>O sistema deve permitir que o administrador cadastre um atendente no sistema.</w:t>
+      </w:r>
+    </w:p>
+    <w:p/>
+    <w:p>
+      <w:pPr>
+        <w:pStyle w:val="Ttulo3"/>
+        <w:ind w:left="709" w:hanging="709"/>
+      </w:pPr>
+      <w:r>
+        <w:lastRenderedPageBreak/>
+        <w:t>Listar Atendente</w:t>
+      </w:r>
+    </w:p>
+    <w:p>
+      <w:r>
+        <w:t>O sistema deve permitir que o administrador liste todos os atendentes cadastrados no sistema.</w:t>
+      </w:r>
+    </w:p>
+    <w:p/>
+    <w:p>
+      <w:pPr>
+        <w:pStyle w:val="Ttulo3"/>
+        <w:ind w:left="709" w:hanging="709"/>
+      </w:pPr>
+      <w:r>
+        <w:t>Desativar Atendente</w:t>
+      </w:r>
+    </w:p>
+    <w:p>
+      <w:r>
+        <w:t>O sistema deve permitir que o administrador desative um atendente cadastrado no sistema, colocando seu status como “Desativado”, impossibilitando o usuário efetuar login com a conta afetada, existindo somente para que outros registros dependentes dele não sejam removidos ou corrompidos.</w:t>
+      </w:r>
+    </w:p>
+    <w:p>
+      <w:pPr>
+        <w:ind w:firstLine="0"/>
+      </w:pPr>
+    </w:p>
+    <w:p>
+      <w:pPr>
+        <w:pStyle w:val="Ttulo3"/>
+        <w:ind w:left="709" w:hanging="709"/>
+      </w:pPr>
+      <w:r>
+        <w:t>Excluir Atendente</w:t>
+      </w:r>
+    </w:p>
+    <w:p>
+      <w:r>
+        <w:t>O sistema deve permitir que o administrador exclua um atendente cadastrado no sistema.</w:t>
+      </w:r>
+    </w:p>
+    <w:p>
+      <w:r>
+        <w:t>Caso o atendente tenha participado de algum registro no banco de dados, efetua Desativar Atendente.</w:t>
+      </w:r>
+    </w:p>
+    <w:p>
+      <w:r>
+        <w:t>Caso não, ele o removerá do banco de dados, efetuando o logout da sessão aberta para a conta afetada, caso exista.</w:t>
+      </w:r>
+    </w:p>
+    <w:p>
+      <w:pPr>
+        <w:ind w:firstLine="0"/>
+      </w:pPr>
+    </w:p>
+    <w:p>
+      <w:pPr>
+        <w:pStyle w:val="Ttulo3"/>
+        <w:ind w:left="709" w:hanging="709"/>
+      </w:pPr>
+      <w:r>
+        <w:t>Login Atendente</w:t>
+      </w:r>
+    </w:p>
+    <w:p>
+      <w:r>
+        <w:t>O sistema deve permitir que o usuário consiga efetuar login como atendente, validando se os dados informados estão corretos.</w:t>
+      </w:r>
+    </w:p>
+    <w:p>
+      <w:pPr>
+        <w:ind w:firstLine="0"/>
+      </w:pPr>
+    </w:p>
+    <w:p>
+      <w:pPr>
+        <w:pStyle w:val="Ttulo3"/>
+        <w:ind w:left="709" w:hanging="709"/>
+      </w:pPr>
+      <w:r>
+        <w:t>Alterar Atendente</w:t>
+      </w:r>
+    </w:p>
+    <w:p>
+      <w:r>
+        <w:t>O sistema deve permitir que o administrador e o atendente alterem seus dados, caso precise.</w:t>
+      </w:r>
+    </w:p>
+    <w:p/>
+    <w:p>
+      <w:pPr>
+        <w:pStyle w:val="Ttulo3"/>
+        <w:ind w:left="709" w:hanging="709"/>
+      </w:pPr>
+      <w:r>
+        <w:t>Logout Atendente</w:t>
+      </w:r>
+    </w:p>
+    <w:p>
+      <w:r>
+        <w:t>O sistema deve permitir que o atendente efetue logout de sua sessão, retornando a página inicial do sistema.</w:t>
+      </w:r>
+    </w:p>
+    <w:p/>
+    <w:p>
+      <w:pPr>
+        <w:pStyle w:val="Ttulo3"/>
+        <w:ind w:left="709" w:hanging="709"/>
+      </w:pPr>
+      <w:r>
+        <w:t>Cadastrar Usuário Público</w:t>
+      </w:r>
+    </w:p>
+    <w:p>
+      <w:r>
+        <w:t>O sistema deve permitir que o administrador e o atendente cadastrem um usuário público no sistema.</w:t>
+      </w:r>
+    </w:p>
+    <w:p/>
+    <w:p>
+      <w:pPr>
+        <w:pStyle w:val="Ttulo3"/>
+        <w:ind w:left="709" w:hanging="709"/>
+      </w:pPr>
+      <w:r>
+        <w:lastRenderedPageBreak/>
+        <w:t>Listar Usuário Público</w:t>
+      </w:r>
+    </w:p>
+    <w:p>
+      <w:r>
+        <w:t>O sistema deve permitir que o administrador e o atendente listem todos os usuários públicos cadastrados no sistema.</w:t>
+      </w:r>
+    </w:p>
+    <w:p/>
+    <w:p>
+      <w:pPr>
+        <w:pStyle w:val="Ttulo3"/>
+        <w:ind w:left="709" w:hanging="709"/>
+      </w:pPr>
+      <w:r>
+        <w:t>Desativar Usuário Público</w:t>
+      </w:r>
+    </w:p>
+    <w:p>
+      <w:r>
+        <w:t>O sistema deve permitir que o administrador e o atendente desativem um usuário público cadastrado no sistema, colocando seu status como “Desativado”, impossibilitando o usuário efetuar login com a conta afetada, existindo somente para que outros registros dependentes dele não sejam removidos ou corrompidos.</w:t>
+      </w:r>
+    </w:p>
+    <w:p>
+      <w:pPr>
+        <w:ind w:firstLine="0"/>
+      </w:pPr>
+    </w:p>
+    <w:p>
+      <w:pPr>
+        <w:pStyle w:val="Ttulo3"/>
+        <w:ind w:left="709" w:hanging="709"/>
+      </w:pPr>
+      <w:r>
+        <w:t>Excluir Usuário Público</w:t>
+      </w:r>
+    </w:p>
+    <w:p>
+      <w:r>
+        <w:t>O sistema deve permitir que o administrador e o atendente excluam um usuário público cadastrado no sistema.</w:t>
+      </w:r>
+    </w:p>
+    <w:p>
+      <w:r>
+        <w:t>Caso o Usuário público tenha participado de algum registro no banco de dados, efetua Desativar Usuário Público.</w:t>
+      </w:r>
+    </w:p>
+    <w:p>
+      <w:r>
+        <w:t>Caso não, ele o removerá do banco de dados, efetuando o logout da sessão aberta para a conta afetada, caso exista.</w:t>
+      </w:r>
+    </w:p>
+    <w:p>
+      <w:pPr>
+        <w:ind w:firstLine="0"/>
+      </w:pPr>
+    </w:p>
+    <w:p>
+      <w:pPr>
+        <w:pStyle w:val="Ttulo3"/>
+        <w:ind w:left="709" w:hanging="709"/>
+      </w:pPr>
+      <w:r>
+        <w:t>Login Usuário Público</w:t>
+      </w:r>
+    </w:p>
+    <w:p>
+      <w:r>
+        <w:t>O sistema deve permitir que o usuário consiga efetuar login como usuário público, validando se os dados informados estão corretos.</w:t>
+      </w:r>
+    </w:p>
+    <w:p>
+      <w:pPr>
+        <w:ind w:firstLine="0"/>
+      </w:pPr>
+    </w:p>
+    <w:p>
+      <w:pPr>
+        <w:pStyle w:val="Ttulo3"/>
+        <w:ind w:left="709" w:hanging="709"/>
+      </w:pPr>
+      <w:r>
+        <w:t>Alterar Usuário Público</w:t>
+      </w:r>
+    </w:p>
+    <w:p>
+      <w:r>
+        <w:t>O sistema deve permitir que o administrador, atendente e o usuário público alterem seus dados, caso precise.</w:t>
+      </w:r>
+    </w:p>
+    <w:p/>
+    <w:p>
+      <w:pPr>
+        <w:pStyle w:val="Ttulo3"/>
+        <w:ind w:left="709" w:hanging="709"/>
+      </w:pPr>
+      <w:r>
+        <w:t>Logout Usuário Público</w:t>
+      </w:r>
+    </w:p>
+    <w:p>
+      <w:r>
+        <w:t>O sistema deve permitir que o usuário público efetue logout de sua sessão, retornando a página inicial do sistema.</w:t>
+      </w:r>
+    </w:p>
+    <w:p/>
+    <w:p>
+      <w:pPr>
+        <w:pStyle w:val="Ttulo3"/>
+        <w:ind w:left="709" w:hanging="709"/>
+      </w:pPr>
+      <w:r>
+        <w:t>Cadastrar Munícipe</w:t>
+      </w:r>
+    </w:p>
+    <w:p>
+      <w:r>
+        <w:t>O sistema deve permitir que o administrador cadastre um munícipe no sistema.</w:t>
+      </w:r>
+    </w:p>
+    <w:p/>
+    <w:p>
+      <w:pPr>
+        <w:pStyle w:val="Ttulo3"/>
+        <w:ind w:left="709" w:hanging="709"/>
+      </w:pPr>
+      <w:r>
+        <w:lastRenderedPageBreak/>
+        <w:t>Listar Munícipe</w:t>
+      </w:r>
+    </w:p>
+    <w:p>
+      <w:r>
+        <w:t>O sistema deve permitir que o administrador, atendente e usuários públicos listem todos os munícipes cadastrados no sistema.</w:t>
+      </w:r>
+    </w:p>
+    <w:p/>
+    <w:p>
+      <w:pPr>
+        <w:pStyle w:val="Ttulo3"/>
+        <w:ind w:left="709" w:hanging="709"/>
+      </w:pPr>
+      <w:r>
+        <w:t>Alterar Munícipe</w:t>
+      </w:r>
+    </w:p>
+    <w:p>
+      <w:r>
+        <w:t>O sistema deve permitir que o administrador e o atendente alterem os dados do munícipe, caso precise.</w:t>
+      </w:r>
+    </w:p>
+    <w:p/>
+    <w:p>
+      <w:pPr>
+        <w:pStyle w:val="Ttulo3"/>
+        <w:ind w:left="709" w:hanging="709"/>
+      </w:pPr>
+      <w:r>
+        <w:t>Desativar Munícipe</w:t>
+      </w:r>
+    </w:p>
+    <w:p>
+      <w:r>
+        <w:t>O sistema deve permitir que o administrador e o atendente desativem um munícipe cadastrado no sistema, colocando seu status como “Desativado”, assim, o registro não interage mais no banco de dados, existindo somente para que outros registros dependentes dele não sejam removidos ou corrompidos.</w:t>
+      </w:r>
+    </w:p>
+    <w:p>
+      <w:pPr>
+        <w:ind w:firstLine="0"/>
+      </w:pPr>
+    </w:p>
+    <w:p>
+      <w:pPr>
+        <w:pStyle w:val="Ttulo3"/>
+        <w:ind w:left="709" w:hanging="709"/>
+      </w:pPr>
+      <w:r>
+        <w:t>Excluir Munícipe</w:t>
+      </w:r>
+    </w:p>
+    <w:p>
+      <w:r>
+        <w:t>O sistema deve permitir que o administrador e o atendente excluam um munícipe cadastrado no sistema.</w:t>
+      </w:r>
+    </w:p>
+    <w:p>
+      <w:r>
+        <w:t>Caso o engenheiro tenha participado de algum registro no banco de dados, efetua Desativar Munícipe.</w:t>
+      </w:r>
+    </w:p>
+    <w:p>
+      <w:r>
+        <w:t>Caso não, ele o removerá do banco de dados.</w:t>
+      </w:r>
+    </w:p>
+    <w:p/>
+    <w:p>
+      <w:pPr>
+        <w:pStyle w:val="Ttulo3"/>
+        <w:ind w:left="709" w:hanging="709"/>
+      </w:pPr>
+      <w:r>
+        <w:t>Cadastrar Engenheiro</w:t>
+      </w:r>
+    </w:p>
+    <w:p>
+      <w:r>
+        <w:t>O sistema deve permitir que o administrador cadastre um engenheiro no sistema.</w:t>
+      </w:r>
+    </w:p>
+    <w:p/>
+    <w:p>
+      <w:pPr>
+        <w:pStyle w:val="Ttulo3"/>
+        <w:ind w:left="709" w:hanging="709"/>
+      </w:pPr>
+      <w:r>
+        <w:t>Listar Engenheiro</w:t>
+      </w:r>
+    </w:p>
+    <w:p>
+      <w:r>
+        <w:t>O sistema deve permitir que o administrador, atendente e usuários públicos listem todos os engenheiros cadastrados no sistema.</w:t>
+      </w:r>
+    </w:p>
+    <w:p/>
+    <w:p>
+      <w:pPr>
+        <w:pStyle w:val="Ttulo3"/>
+        <w:ind w:left="709" w:hanging="709"/>
+      </w:pPr>
+      <w:r>
+        <w:t>Alterar Engenheiro</w:t>
+      </w:r>
+    </w:p>
+    <w:p>
+      <w:r>
+        <w:t>O sistema deve permitir que o administrador e o atendente alterem os dados do engenheiro, caso precise.</w:t>
+      </w:r>
+    </w:p>
+    <w:p/>
+    <w:p>
+      <w:pPr>
+        <w:pStyle w:val="Ttulo3"/>
+        <w:ind w:left="709" w:hanging="709"/>
+      </w:pPr>
+      <w:r>
+        <w:lastRenderedPageBreak/>
+        <w:t>Desativar Engenheiro</w:t>
+      </w:r>
+    </w:p>
+    <w:p>
+      <w:r>
+        <w:t>O sistema deve permitir que o administrador e o atendente desativem um engenheiro cadastrado no sistema, colocando seu status como “Desativado”, assim, o registro não interage mais no banco de dados, existindo somente para que outros registros dependentes dele não sejam removidos ou corrompidos.</w:t>
+      </w:r>
+    </w:p>
+    <w:p>
+      <w:pPr>
+        <w:ind w:firstLine="0"/>
+      </w:pPr>
+    </w:p>
+    <w:p>
+      <w:pPr>
+        <w:pStyle w:val="Ttulo3"/>
+        <w:ind w:left="709" w:hanging="709"/>
+      </w:pPr>
+      <w:r>
+        <w:t>Excluir Engenheiro</w:t>
+      </w:r>
+    </w:p>
+    <w:p>
+      <w:r>
+        <w:t>O sistema deve permitir que o administrador e o atendente excluam um engenheiro cadastrado no sistema.</w:t>
+      </w:r>
+    </w:p>
+    <w:p>
+      <w:r>
+        <w:t>Caso o engenheiro tenha participado de algum registro no banco de dados, efetua Desativar Engenheiro.</w:t>
+      </w:r>
+    </w:p>
+    <w:p>
+      <w:r>
+        <w:t>Caso não, ele o removerá do banco de dados.</w:t>
+      </w:r>
+    </w:p>
+    <w:p/>
+    <w:p>
+      <w:pPr>
+        <w:pStyle w:val="Ttulo3"/>
+        <w:ind w:left="709" w:hanging="709"/>
+      </w:pPr>
+      <w:r>
+        <w:t>Cadastrar Fiscal</w:t>
+      </w:r>
+    </w:p>
+    <w:p>
+      <w:r>
+        <w:t>O sistema deve permitir que o administrador cadastre um fiscal no sistema.</w:t>
+      </w:r>
+    </w:p>
+    <w:p/>
+    <w:p>
+      <w:pPr>
+        <w:pStyle w:val="Ttulo3"/>
+        <w:ind w:left="709" w:hanging="709"/>
+      </w:pPr>
+      <w:r>
+        <w:t>Listar Fiscal</w:t>
+      </w:r>
+    </w:p>
+    <w:p>
+      <w:r>
+        <w:t>O sistema deve permitir que o administrador, atendente e usuários públicos listem todos os fiscais cadastrados no sistema.</w:t>
+      </w:r>
+    </w:p>
+    <w:p/>
+    <w:p>
+      <w:pPr>
+        <w:pStyle w:val="Ttulo3"/>
+        <w:ind w:left="709" w:hanging="709"/>
+      </w:pPr>
+      <w:r>
+        <w:t>Alterar Fiscal</w:t>
+      </w:r>
+    </w:p>
+    <w:p>
+      <w:r>
+        <w:t>O sistema deve permitir que o administrador e o atendente alterem os dados do fiscal, caso precise.</w:t>
+      </w:r>
+    </w:p>
+    <w:p/>
+    <w:p>
+      <w:pPr>
+        <w:pStyle w:val="Ttulo3"/>
+        <w:ind w:left="709" w:hanging="709"/>
+      </w:pPr>
+      <w:r>
+        <w:t>Desativar Fiscal</w:t>
+      </w:r>
+    </w:p>
+    <w:p>
+      <w:r>
+        <w:t>O sistema deve permitir que o administrador e o atendente desativem um fiscal cadastrado no sistema, colocando seu status como “Desativado”, assim, o registro não interage mais no banco de dados, existindo somente para que outros registros dependentes dele não sejam removidos ou corrompidos.</w:t>
+      </w:r>
+    </w:p>
+    <w:p>
+      <w:pPr>
+        <w:ind w:firstLine="0"/>
+      </w:pPr>
+    </w:p>
+    <w:p>
+      <w:pPr>
+        <w:pStyle w:val="Ttulo3"/>
+        <w:ind w:left="709" w:hanging="709"/>
+      </w:pPr>
+      <w:r>
+        <w:t>Excluir Fiscal</w:t>
+      </w:r>
+    </w:p>
+    <w:p>
+      <w:r>
+        <w:t>O sistema deve permitir que o administrador e o atendente excluam um fiscal cadastrado no sistema.</w:t>
+      </w:r>
+    </w:p>
+    <w:p>
+      <w:r>
+        <w:lastRenderedPageBreak/>
+        <w:t>Caso o fiscal tenha participado de algum registro no banco de dados, efetua Desativar Fiscal.</w:t>
+      </w:r>
+    </w:p>
+    <w:p>
+      <w:r>
+        <w:t>Caso não, ele o removerá do banco de dados.</w:t>
+      </w:r>
+    </w:p>
+    <w:p>
+      <w:pPr>
+        <w:ind w:firstLine="0"/>
+      </w:pPr>
     </w:p>
     <w:p>
       <w:pPr>
@@ -4302,7 +4886,6 @@
                 <w:color w:val="FF0000"/>
               </w:rPr>
             </w:pPr>
-            <w:proofErr w:type="spellStart"/>
             <w:r>
               <w:rPr>
                 <w:rFonts w:ascii="Arial" w:hAnsi="Arial" w:cs="Arial"/>
@@ -4310,7 +4893,6 @@
               </w:rPr>
               <w:t>idAdministrador</w:t>
             </w:r>
-            <w:proofErr w:type="spellEnd"/>
           </w:p>
         </w:tc>
         <w:tc>
@@ -4325,7 +4907,6 @@
                 <w:color w:val="FF0000"/>
               </w:rPr>
             </w:pPr>
-            <w:proofErr w:type="spellStart"/>
             <w:r>
               <w:rPr>
                 <w:rFonts w:ascii="Arial" w:hAnsi="Arial" w:cs="Arial"/>
@@ -4333,7 +4914,6 @@
               </w:rPr>
               <w:t>Integer</w:t>
             </w:r>
-            <w:proofErr w:type="spellEnd"/>
           </w:p>
         </w:tc>
         <w:tc>
@@ -5109,16 +5689,15 @@
           <w:color w:val="1F497D" w:themeColor="text2"/>
           <w:szCs w:val="24"/>
         </w:rPr>
-        <w:t xml:space="preserve">Fazer um texto explicativo sobre o diagrama e </w:t>
-      </w:r>
-      <w:proofErr w:type="spellStart"/>
+        <w:t>Fazer um texto explicativo sobre o diagrama e i</w:t>
+      </w:r>
       <w:r>
         <w:rPr>
           <w:i/>
           <w:color w:val="1F497D" w:themeColor="text2"/>
           <w:szCs w:val="24"/>
         </w:rPr>
-        <w:t>i</w:t>
+        <w:t>nserir</w:t>
       </w:r>
       <w:r>
         <w:rPr>
@@ -5126,24 +5705,7 @@
           <w:color w:val="1F497D" w:themeColor="text2"/>
           <w:szCs w:val="24"/>
         </w:rPr>
-        <w:t>nserir</w:t>
-      </w:r>
-      <w:r>
-        <w:rPr>
-          <w:i/>
-          <w:color w:val="1F497D" w:themeColor="text2"/>
-          <w:szCs w:val="24"/>
-        </w:rPr>
-        <w:t>-lo</w:t>
-      </w:r>
-      <w:proofErr w:type="spellEnd"/>
-      <w:r>
-        <w:rPr>
-          <w:i/>
-          <w:color w:val="1F497D" w:themeColor="text2"/>
-          <w:szCs w:val="24"/>
-        </w:rPr>
-        <w:t xml:space="preserve"> abaixo. As imagens deve conter</w:t>
+        <w:t>-lo abaixo. As imagens deve conter</w:t>
       </w:r>
       <w:r>
         <w:rPr>
@@ -5502,15 +6064,7 @@
         <w:ind w:firstLine="0"/>
       </w:pPr>
       <w:r>
-        <w:t xml:space="preserve">2-Sistema envia </w:t>
-      </w:r>
-      <w:proofErr w:type="spellStart"/>
-      <w:r>
-        <w:t>mensagem</w:t>
-      </w:r>
-      <w:proofErr w:type="spellEnd"/>
-      <w:r>
-        <w:t xml:space="preserve"> 06: "Deseja excluir o registro?"</w:t>
+        <w:t>2-Sistema envia mensagem 06: "Deseja excluir o registro?"</w:t>
       </w:r>
     </w:p>
     <w:p>
@@ -5570,15 +6124,7 @@
         <w:ind w:firstLine="0"/>
       </w:pPr>
       <w:r>
-        <w:t xml:space="preserve">2-Sistema envia </w:t>
-      </w:r>
-      <w:proofErr w:type="spellStart"/>
-      <w:r>
-        <w:t>mensagem</w:t>
-      </w:r>
-      <w:proofErr w:type="spellEnd"/>
-      <w:r>
-        <w:t xml:space="preserve"> 06: "Deseja excluir o registro?"</w:t>
+        <w:t>2-Sistema envia mensagem 06: "Deseja excluir o registro?"</w:t>
       </w:r>
     </w:p>
     <w:p>
@@ -6015,15 +6561,7 @@
       </w:pPr>
       <w:bookmarkStart w:id="55" w:name="_Toc144810009"/>
       <w:r>
-        <w:t>Esboços de tela (</w:t>
-      </w:r>
-      <w:proofErr w:type="spellStart"/>
-      <w:r>
-        <w:t>wireframes</w:t>
-      </w:r>
-      <w:proofErr w:type="spellEnd"/>
-      <w:r>
-        <w:t>)</w:t>
+        <w:t>Esboços de tela (wireframes)</w:t>
       </w:r>
       <w:bookmarkEnd w:id="55"/>
     </w:p>
@@ -6044,21 +6582,7 @@
         <w:rPr>
           <w:color w:val="FF0000"/>
         </w:rPr>
-        <w:t xml:space="preserve">fazer o </w:t>
-      </w:r>
-      <w:proofErr w:type="spellStart"/>
-      <w:r>
-        <w:rPr>
-          <w:color w:val="FF0000"/>
-        </w:rPr>
-        <w:t>wireframe</w:t>
-      </w:r>
-      <w:proofErr w:type="spellEnd"/>
-      <w:r>
-        <w:rPr>
-          <w:color w:val="FF0000"/>
-        </w:rPr>
-        <w:t xml:space="preserve"> da tela de login, tela principal e dois exemplos de cadastros</w:t>
+        <w:t>fazer o wireframe da tela de login, tela principal e dois exemplos de cadastros</w:t>
       </w:r>
       <w:r>
         <w:rPr>
@@ -6148,49 +6672,7 @@
         <w:rPr>
           <w:color w:val="FF0000"/>
         </w:rPr>
-        <w:t xml:space="preserve">, preferencialmente em </w:t>
-      </w:r>
-      <w:proofErr w:type="spellStart"/>
-      <w:r>
-        <w:rPr>
-          <w:color w:val="FF0000"/>
-        </w:rPr>
-        <w:t>Html</w:t>
-      </w:r>
-      <w:proofErr w:type="spellEnd"/>
-      <w:r>
-        <w:rPr>
-          <w:color w:val="FF0000"/>
-        </w:rPr>
-        <w:t xml:space="preserve"> e </w:t>
-      </w:r>
-      <w:proofErr w:type="spellStart"/>
-      <w:r>
-        <w:rPr>
-          <w:color w:val="FF0000"/>
-        </w:rPr>
-        <w:t>css</w:t>
-      </w:r>
-      <w:proofErr w:type="spellEnd"/>
-      <w:r>
-        <w:rPr>
-          <w:color w:val="FF0000"/>
-        </w:rPr>
-        <w:t xml:space="preserve">  ou em </w:t>
-      </w:r>
-      <w:proofErr w:type="spellStart"/>
-      <w:r>
-        <w:rPr>
-          <w:color w:val="FF0000"/>
-        </w:rPr>
-        <w:t>bootstrap</w:t>
-      </w:r>
-      <w:proofErr w:type="spellEnd"/>
-      <w:r>
-        <w:rPr>
-          <w:color w:val="FF0000"/>
-        </w:rPr>
-        <w:t>, se não for possível fazer o protótipo em algum aplicativo de edição pertinente)</w:t>
+        <w:t>, preferencialmente em Html e css  ou em bootstrap, se não for possível fazer o protótipo em algum aplicativo de edição pertinente)</w:t>
       </w:r>
     </w:p>
     <w:p>
@@ -6959,21 +7441,7 @@
         <w:rPr>
           <w:szCs w:val="24"/>
         </w:rPr>
-        <w:t xml:space="preserve">. São Paulo: </w:t>
-      </w:r>
-      <w:proofErr w:type="spellStart"/>
-      <w:r>
-        <w:rPr>
-          <w:szCs w:val="24"/>
-        </w:rPr>
-        <w:t>Reichmann</w:t>
-      </w:r>
-      <w:proofErr w:type="spellEnd"/>
-      <w:r>
-        <w:rPr>
-          <w:szCs w:val="24"/>
-        </w:rPr>
-        <w:t xml:space="preserve"> &amp; Autores, 2005.</w:t>
+        <w:t>. São Paulo: Reichmann &amp; Autores, 2005.</w:t>
       </w:r>
     </w:p>
     <w:p>
@@ -6998,21 +7466,7 @@
         <w:rPr>
           <w:szCs w:val="24"/>
         </w:rPr>
-        <w:t xml:space="preserve">BEAIRD, J. Princípios do Web Design Maravilhoso. Rio de Janeiro: </w:t>
-      </w:r>
-      <w:proofErr w:type="spellStart"/>
-      <w:r>
-        <w:rPr>
-          <w:szCs w:val="24"/>
-        </w:rPr>
-        <w:t>Altabooks</w:t>
-      </w:r>
-      <w:proofErr w:type="spellEnd"/>
-      <w:r>
-        <w:rPr>
-          <w:szCs w:val="24"/>
-        </w:rPr>
-        <w:t>, 2008.</w:t>
+        <w:t>BEAIRD, J. Princípios do Web Design Maravilhoso. Rio de Janeiro: Altabooks, 2008.</w:t>
       </w:r>
     </w:p>
     <w:p>
@@ -7085,37 +7539,13 @@
           <w:bCs/>
           <w:szCs w:val="24"/>
         </w:rPr>
-        <w:t xml:space="preserve">Jus </w:t>
-      </w:r>
-      <w:proofErr w:type="spellStart"/>
-      <w:r>
-        <w:rPr>
-          <w:b/>
-          <w:bCs/>
-          <w:szCs w:val="24"/>
-        </w:rPr>
-        <w:t>Navigandi</w:t>
-      </w:r>
-      <w:proofErr w:type="spellEnd"/>
-      <w:r>
-        <w:rPr>
-          <w:szCs w:val="24"/>
-        </w:rPr>
-        <w:t>, Teresina, v. 9, n. 664, 1 maio 2005. Disponível em: &lt;http://jus2.uol.com.br/doutrina/</w:t>
-      </w:r>
-      <w:proofErr w:type="spellStart"/>
-      <w:r>
-        <w:rPr>
-          <w:szCs w:val="24"/>
-        </w:rPr>
-        <w:t>texto.asp?id</w:t>
-      </w:r>
-      <w:proofErr w:type="spellEnd"/>
-      <w:r>
-        <w:rPr>
-          <w:szCs w:val="24"/>
-        </w:rPr>
-        <w:t>=6662&gt;. Acesso em: 1 jul. 2010.</w:t>
+        <w:t>Jus Navigandi</w:t>
+      </w:r>
+      <w:r>
+        <w:rPr>
+          <w:szCs w:val="24"/>
+        </w:rPr>
+        <w:t>, Teresina, v. 9, n. 664, 1 maio 2005. Disponível em: &lt;http://jus2.uol.com.br/doutrina/texto.asp?id=6662&gt;. Acesso em: 1 jul. 2010.</w:t>
       </w:r>
     </w:p>
     <w:p>
@@ -7193,21 +7623,7 @@
         <w:rPr>
           <w:szCs w:val="24"/>
         </w:rPr>
-        <w:t xml:space="preserve">. 2. ed. atual. e </w:t>
-      </w:r>
-      <w:proofErr w:type="spellStart"/>
-      <w:r>
-        <w:rPr>
-          <w:szCs w:val="24"/>
-        </w:rPr>
-        <w:t>ampl</w:t>
-      </w:r>
-      <w:proofErr w:type="spellEnd"/>
-      <w:r>
-        <w:rPr>
-          <w:szCs w:val="24"/>
-        </w:rPr>
-        <w:t>. São Paulo: Atheneu, 2007. v. 2. p. 1683-1720.</w:t>
+        <w:t>. 2. ed. atual. e ampl. São Paulo: Atheneu, 2007. v. 2. p. 1683-1720.</w:t>
       </w:r>
     </w:p>
     <w:p>
@@ -7239,21 +7655,7 @@
         <w:rPr>
           <w:szCs w:val="24"/>
         </w:rPr>
-        <w:t xml:space="preserve">GUEDES, </w:t>
-      </w:r>
-      <w:proofErr w:type="spellStart"/>
-      <w:r>
-        <w:rPr>
-          <w:szCs w:val="24"/>
-        </w:rPr>
-        <w:t>Gilleanes</w:t>
-      </w:r>
-      <w:proofErr w:type="spellEnd"/>
-      <w:r>
-        <w:rPr>
-          <w:szCs w:val="24"/>
-        </w:rPr>
-        <w:t xml:space="preserve"> T. A. </w:t>
+        <w:t xml:space="preserve">GUEDES, Gilleanes T. A. </w:t>
       </w:r>
       <w:r>
         <w:rPr>
@@ -7266,21 +7668,7 @@
         <w:rPr>
           <w:szCs w:val="24"/>
         </w:rPr>
-        <w:t xml:space="preserve">, 3 ed. São Paulo: </w:t>
-      </w:r>
-      <w:proofErr w:type="spellStart"/>
-      <w:r>
-        <w:rPr>
-          <w:szCs w:val="24"/>
-        </w:rPr>
-        <w:t>Novatec</w:t>
-      </w:r>
-      <w:proofErr w:type="spellEnd"/>
-      <w:r>
-        <w:rPr>
-          <w:szCs w:val="24"/>
-        </w:rPr>
-        <w:t>, 2008.</w:t>
+        <w:t>, 3 ed. São Paulo: Novatec, 2008.</w:t>
       </w:r>
     </w:p>
     <w:p>
@@ -7312,21 +7700,7 @@
         <w:rPr>
           <w:szCs w:val="24"/>
         </w:rPr>
-        <w:t xml:space="preserve">GUEDES, </w:t>
-      </w:r>
-      <w:proofErr w:type="spellStart"/>
-      <w:r>
-        <w:rPr>
-          <w:szCs w:val="24"/>
-        </w:rPr>
-        <w:t>Gilleanes</w:t>
-      </w:r>
-      <w:proofErr w:type="spellEnd"/>
-      <w:r>
-        <w:rPr>
-          <w:szCs w:val="24"/>
-        </w:rPr>
-        <w:t xml:space="preserve"> T. A. </w:t>
+        <w:t xml:space="preserve">GUEDES, Gilleanes T. A. </w:t>
       </w:r>
       <w:r>
         <w:rPr>
@@ -7339,21 +7713,7 @@
         <w:rPr>
           <w:szCs w:val="24"/>
         </w:rPr>
-        <w:t xml:space="preserve">, São Paulo: </w:t>
-      </w:r>
-      <w:proofErr w:type="spellStart"/>
-      <w:r>
-        <w:rPr>
-          <w:szCs w:val="24"/>
-        </w:rPr>
-        <w:t>Novatec</w:t>
-      </w:r>
-      <w:proofErr w:type="spellEnd"/>
-      <w:r>
-        <w:rPr>
-          <w:szCs w:val="24"/>
-        </w:rPr>
-        <w:t>, 2009.</w:t>
+        <w:t>, São Paulo: Novatec, 2009.</w:t>
       </w:r>
     </w:p>
     <w:p>
@@ -7731,9 +8091,9 @@
       <w:lvlJc w:val="left"/>
       <w:pPr>
         <w:tabs>
-          <w:tab w:val="num" w:pos="1931"/>
+          <w:tab w:val="num" w:pos="1080"/>
         </w:tabs>
-        <w:ind w:left="1355" w:hanging="504"/>
+        <w:ind w:left="504" w:hanging="504"/>
       </w:pPr>
       <w:rPr>
         <w:rFonts w:hint="default"/>
@@ -8378,6 +8738,92 @@
     </w:lvl>
   </w:abstractNum>
   <w:abstractNum w:abstractNumId="8" w15:restartNumberingAfterBreak="0">
+    <w:nsid w:val="3CDA4728"/>
+    <w:multiLevelType w:val="multilevel"/>
+    <w:tmpl w:val="0416001F"/>
+    <w:lvl w:ilvl="0">
+      <w:start w:val="1"/>
+      <w:numFmt w:val="decimal"/>
+      <w:lvlText w:val="%1."/>
+      <w:lvlJc w:val="left"/>
+      <w:pPr>
+        <w:ind w:left="360" w:hanging="360"/>
+      </w:pPr>
+    </w:lvl>
+    <w:lvl w:ilvl="1">
+      <w:start w:val="1"/>
+      <w:numFmt w:val="decimal"/>
+      <w:lvlText w:val="%1.%2."/>
+      <w:lvlJc w:val="left"/>
+      <w:pPr>
+        <w:ind w:left="792" w:hanging="432"/>
+      </w:pPr>
+    </w:lvl>
+    <w:lvl w:ilvl="2">
+      <w:start w:val="1"/>
+      <w:numFmt w:val="decimal"/>
+      <w:lvlText w:val="%1.%2.%3."/>
+      <w:lvlJc w:val="left"/>
+      <w:pPr>
+        <w:ind w:left="1224" w:hanging="504"/>
+      </w:pPr>
+    </w:lvl>
+    <w:lvl w:ilvl="3">
+      <w:start w:val="1"/>
+      <w:numFmt w:val="decimal"/>
+      <w:lvlText w:val="%1.%2.%3.%4."/>
+      <w:lvlJc w:val="left"/>
+      <w:pPr>
+        <w:ind w:left="1728" w:hanging="648"/>
+      </w:pPr>
+    </w:lvl>
+    <w:lvl w:ilvl="4">
+      <w:start w:val="1"/>
+      <w:numFmt w:val="decimal"/>
+      <w:lvlText w:val="%1.%2.%3.%4.%5."/>
+      <w:lvlJc w:val="left"/>
+      <w:pPr>
+        <w:ind w:left="2232" w:hanging="792"/>
+      </w:pPr>
+    </w:lvl>
+    <w:lvl w:ilvl="5">
+      <w:start w:val="1"/>
+      <w:numFmt w:val="decimal"/>
+      <w:lvlText w:val="%1.%2.%3.%4.%5.%6."/>
+      <w:lvlJc w:val="left"/>
+      <w:pPr>
+        <w:ind w:left="2736" w:hanging="936"/>
+      </w:pPr>
+    </w:lvl>
+    <w:lvl w:ilvl="6">
+      <w:start w:val="1"/>
+      <w:numFmt w:val="decimal"/>
+      <w:lvlText w:val="%1.%2.%3.%4.%5.%6.%7."/>
+      <w:lvlJc w:val="left"/>
+      <w:pPr>
+        <w:ind w:left="3240" w:hanging="1080"/>
+      </w:pPr>
+    </w:lvl>
+    <w:lvl w:ilvl="7">
+      <w:start w:val="1"/>
+      <w:numFmt w:val="decimal"/>
+      <w:lvlText w:val="%1.%2.%3.%4.%5.%6.%7.%8."/>
+      <w:lvlJc w:val="left"/>
+      <w:pPr>
+        <w:ind w:left="3744" w:hanging="1224"/>
+      </w:pPr>
+    </w:lvl>
+    <w:lvl w:ilvl="8">
+      <w:start w:val="1"/>
+      <w:numFmt w:val="decimal"/>
+      <w:lvlText w:val="%1.%2.%3.%4.%5.%6.%7.%8.%9."/>
+      <w:lvlJc w:val="left"/>
+      <w:pPr>
+        <w:ind w:left="4320" w:hanging="1440"/>
+      </w:pPr>
+    </w:lvl>
+  </w:abstractNum>
+  <w:abstractNum w:abstractNumId="9" w15:restartNumberingAfterBreak="0">
     <w:nsid w:val="4EB549D4"/>
     <w:multiLevelType w:val="singleLevel"/>
     <w:tmpl w:val="AE72E796"/>
@@ -8395,13 +8841,13 @@
       </w:pPr>
     </w:lvl>
   </w:abstractNum>
-  <w:abstractNum w:abstractNumId="9" w15:restartNumberingAfterBreak="0">
+  <w:abstractNum w:abstractNumId="10" w15:restartNumberingAfterBreak="0">
     <w:nsid w:val="6378329B"/>
     <w:multiLevelType w:val="multilevel"/>
     <w:tmpl w:val="4984A18C"/>
     <w:numStyleLink w:val="Estilo1"/>
   </w:abstractNum>
-  <w:abstractNum w:abstractNumId="10" w15:restartNumberingAfterBreak="0">
+  <w:abstractNum w:abstractNumId="11" w15:restartNumberingAfterBreak="0">
     <w:nsid w:val="6BA56AA1"/>
     <w:multiLevelType w:val="multilevel"/>
     <w:tmpl w:val="4984A18C"/>
@@ -8539,7 +8985,7 @@
       </w:rPr>
     </w:lvl>
   </w:abstractNum>
-  <w:abstractNum w:abstractNumId="11" w15:restartNumberingAfterBreak="0">
+  <w:abstractNum w:abstractNumId="12" w15:restartNumberingAfterBreak="0">
     <w:nsid w:val="6DF6499A"/>
     <w:multiLevelType w:val="multilevel"/>
     <w:tmpl w:val="BA2CC1CC"/>
@@ -8652,7 +9098,7 @@
       </w:rPr>
     </w:lvl>
   </w:abstractNum>
-  <w:abstractNum w:abstractNumId="12" w15:restartNumberingAfterBreak="0">
+  <w:abstractNum w:abstractNumId="13" w15:restartNumberingAfterBreak="0">
     <w:nsid w:val="6F990F8D"/>
     <w:multiLevelType w:val="hybridMultilevel"/>
     <w:tmpl w:val="94B2DBCA"/>
@@ -8792,7 +9238,7 @@
       </w:rPr>
     </w:lvl>
   </w:abstractNum>
-  <w:abstractNum w:abstractNumId="13" w15:restartNumberingAfterBreak="0">
+  <w:abstractNum w:abstractNumId="14" w15:restartNumberingAfterBreak="0">
     <w:nsid w:val="731C505A"/>
     <w:multiLevelType w:val="singleLevel"/>
     <w:tmpl w:val="7CD8DA54"/>
@@ -8813,7 +9259,7 @@
       </w:rPr>
     </w:lvl>
   </w:abstractNum>
-  <w:abstractNum w:abstractNumId="14" w15:restartNumberingAfterBreak="0">
+  <w:abstractNum w:abstractNumId="15" w15:restartNumberingAfterBreak="0">
     <w:nsid w:val="7446026E"/>
     <w:multiLevelType w:val="multilevel"/>
     <w:tmpl w:val="9A728C70"/>
@@ -8951,7 +9397,7 @@
       </w:rPr>
     </w:lvl>
   </w:abstractNum>
-  <w:abstractNum w:abstractNumId="15" w15:restartNumberingAfterBreak="0">
+  <w:abstractNum w:abstractNumId="16" w15:restartNumberingAfterBreak="0">
     <w:nsid w:val="7A4503D0"/>
     <w:multiLevelType w:val="singleLevel"/>
     <w:tmpl w:val="38825444"/>
@@ -8969,7 +9415,7 @@
       </w:pPr>
     </w:lvl>
   </w:abstractNum>
-  <w:abstractNum w:abstractNumId="16" w15:restartNumberingAfterBreak="0">
+  <w:abstractNum w:abstractNumId="17" w15:restartNumberingAfterBreak="0">
     <w:nsid w:val="7C3C622C"/>
     <w:multiLevelType w:val="multilevel"/>
     <w:tmpl w:val="4462F070"/>
@@ -9087,7 +9533,7 @@
     </w:lvl>
   </w:abstractNum>
   <w:num w:numId="1" w16cid:durableId="357777930">
-    <w:abstractNumId w:val="16"/>
+    <w:abstractNumId w:val="17"/>
   </w:num>
   <w:num w:numId="2" w16cid:durableId="172182379">
     <w:abstractNumId w:val="4"/>
@@ -9096,19 +9542,19 @@
     <w:abstractNumId w:val="3"/>
   </w:num>
   <w:num w:numId="4" w16cid:durableId="1850441165">
-    <w:abstractNumId w:val="13"/>
+    <w:abstractNumId w:val="14"/>
   </w:num>
   <w:num w:numId="5" w16cid:durableId="369961626">
-    <w:abstractNumId w:val="8"/>
+    <w:abstractNumId w:val="9"/>
   </w:num>
   <w:num w:numId="6" w16cid:durableId="1060207934">
-    <w:abstractNumId w:val="15"/>
+    <w:abstractNumId w:val="16"/>
   </w:num>
   <w:num w:numId="7" w16cid:durableId="150096464">
     <w:abstractNumId w:val="1"/>
   </w:num>
   <w:num w:numId="8" w16cid:durableId="885920388">
-    <w:abstractNumId w:val="10"/>
+    <w:abstractNumId w:val="11"/>
   </w:num>
   <w:num w:numId="9" w16cid:durableId="605381344">
     <w:abstractNumId w:val="4"/>
@@ -9270,7 +9716,7 @@
     <w:abstractNumId w:val="6"/>
   </w:num>
   <w:num w:numId="13" w16cid:durableId="1843155012">
-    <w:abstractNumId w:val="9"/>
+    <w:abstractNumId w:val="10"/>
   </w:num>
   <w:num w:numId="14" w16cid:durableId="1449084037">
     <w:abstractNumId w:val="5"/>
@@ -9279,16 +9725,16 @@
     <w:abstractNumId w:val="2"/>
   </w:num>
   <w:num w:numId="16" w16cid:durableId="1147429272">
-    <w:abstractNumId w:val="14"/>
+    <w:abstractNumId w:val="15"/>
   </w:num>
   <w:num w:numId="17" w16cid:durableId="868447511">
-    <w:abstractNumId w:val="12"/>
+    <w:abstractNumId w:val="13"/>
   </w:num>
   <w:num w:numId="18" w16cid:durableId="952395003">
     <w:abstractNumId w:val="7"/>
   </w:num>
   <w:num w:numId="19" w16cid:durableId="1053508584">
-    <w:abstractNumId w:val="11"/>
+    <w:abstractNumId w:val="12"/>
   </w:num>
   <w:num w:numId="20" w16cid:durableId="1711145017">
     <w:abstractNumId w:val="1"/>
@@ -9346,6 +9792,9 @@
   </w:num>
   <w:num w:numId="35" w16cid:durableId="1924336078">
     <w:abstractNumId w:val="2"/>
+  </w:num>
+  <w:num w:numId="36" w16cid:durableId="1440638440">
+    <w:abstractNumId w:val="8"/>
   </w:num>
   <w:numIdMacAtCleanup w:val="16"/>
 </w:numbering>
@@ -11189,16 +11638,12 @@
 </file>
 
 <file path=customXml/item1.xml><?xml version="1.0" encoding="utf-8"?>
-<b:Sources xmlns:b="http://schemas.openxmlformats.org/officeDocument/2006/bibliography" xmlns="http://schemas.openxmlformats.org/officeDocument/2006/bibliography" SelectedStyle="\APA.XSL" StyleName="APA"/>
-</file>
-
-<file path=customXml/item2.xml><?xml version="1.0" encoding="utf-8"?>
 <p:properties xmlns:p="http://schemas.microsoft.com/office/2006/metadata/properties" xmlns:xsi="http://www.w3.org/2001/XMLSchema-instance" xmlns:pc="http://schemas.microsoft.com/office/infopath/2007/PartnerControls">
   <documentManagement/>
 </p:properties>
 </file>
 
-<file path=customXml/item3.xml><?xml version="1.0" encoding="utf-8"?>
+<file path=customXml/item2.xml><?xml version="1.0" encoding="utf-8"?>
 <?mso-contentType ?>
 <FormTemplates xmlns="http://schemas.microsoft.com/sharepoint/v3/contenttype/forms">
   <Display>DocumentLibraryForm</Display>
@@ -11207,7 +11652,7 @@
 </FormTemplates>
 </file>
 
-<file path=customXml/item4.xml><?xml version="1.0" encoding="utf-8"?>
+<file path=customXml/item3.xml><?xml version="1.0" encoding="utf-8"?>
 <ct:contentTypeSchema xmlns:ct="http://schemas.microsoft.com/office/2006/metadata/contentType" xmlns:ma="http://schemas.microsoft.com/office/2006/metadata/properties/metaAttributes" ct:_="" ma:_="" ma:contentTypeName="Documento" ma:contentTypeID="0x010100FF33F66F804B4D49AAA3ACD3A2BB6BED" ma:contentTypeVersion="4" ma:contentTypeDescription="Crie um novo documento." ma:contentTypeScope="" ma:versionID="35563e1b0f5054b18b17940f79e394d4">
   <xsd:schema xmlns:xsd="http://www.w3.org/2001/XMLSchema" xmlns:xs="http://www.w3.org/2001/XMLSchema" xmlns:p="http://schemas.microsoft.com/office/2006/metadata/properties" xmlns:ns2="2b27184c-fad0-44bf-8a16-f94ff7fe2173" targetNamespace="http://schemas.microsoft.com/office/2006/metadata/properties" ma:root="true" ma:fieldsID="ee169c34ba1c4748b3cdab97d0865835" ns2:_="">
     <xsd:import namespace="2b27184c-fad0-44bf-8a16-f94ff7fe2173"/>
@@ -11351,15 +11796,11 @@
 </ct:contentTypeSchema>
 </file>
 
-<file path=customXml/itemProps1.xml><?xml version="1.0" encoding="utf-8"?>
-<ds:datastoreItem xmlns:ds="http://schemas.openxmlformats.org/officeDocument/2006/customXml" ds:itemID="{82D4E74A-7440-4A00-9798-873B3DE0C844}">
-  <ds:schemaRefs>
-    <ds:schemaRef ds:uri="http://schemas.openxmlformats.org/officeDocument/2006/bibliography"/>
-  </ds:schemaRefs>
-</ds:datastoreItem>
+<file path=customXml/item4.xml><?xml version="1.0" encoding="utf-8"?>
+<b:Sources xmlns:b="http://schemas.openxmlformats.org/officeDocument/2006/bibliography" xmlns="http://schemas.openxmlformats.org/officeDocument/2006/bibliography" SelectedStyle="\APA.XSL" StyleName="APA"/>
 </file>
 
-<file path=customXml/itemProps2.xml><?xml version="1.0" encoding="utf-8"?>
+<file path=customXml/itemProps1.xml><?xml version="1.0" encoding="utf-8"?>
 <ds:datastoreItem xmlns:ds="http://schemas.openxmlformats.org/officeDocument/2006/customXml" ds:itemID="{7762AFF8-5A06-497A-AEA1-819F616E5047}">
   <ds:schemaRefs>
     <ds:schemaRef ds:uri="http://schemas.microsoft.com/office/2006/metadata/properties"/>
@@ -11368,7 +11809,7 @@
 </ds:datastoreItem>
 </file>
 
-<file path=customXml/itemProps3.xml><?xml version="1.0" encoding="utf-8"?>
+<file path=customXml/itemProps2.xml><?xml version="1.0" encoding="utf-8"?>
 <ds:datastoreItem xmlns:ds="http://schemas.openxmlformats.org/officeDocument/2006/customXml" ds:itemID="{87F41EE9-D0ED-46D2-98A3-6ADED8281B26}">
   <ds:schemaRefs>
     <ds:schemaRef ds:uri="http://schemas.microsoft.com/sharepoint/v3/contenttype/forms"/>
@@ -11376,7 +11817,7 @@
 </ds:datastoreItem>
 </file>
 
-<file path=customXml/itemProps4.xml><?xml version="1.0" encoding="utf-8"?>
+<file path=customXml/itemProps3.xml><?xml version="1.0" encoding="utf-8"?>
 <ds:datastoreItem xmlns:ds="http://schemas.openxmlformats.org/officeDocument/2006/customXml" ds:itemID="{1D215659-7484-47C8-86AD-4D487F654A46}">
   <ds:schemaRefs>
     <ds:schemaRef ds:uri="http://schemas.microsoft.com/office/2006/metadata/contentType"/>
@@ -11392,4 +11833,12 @@
     <ds:schemaRef ds:uri="http://schemas.microsoft.com/internal/obd"/>
   </ds:schemaRefs>
 </ds:datastoreItem>
+</file>
+
+<file path=customXml/itemProps4.xml><?xml version="1.0" encoding="utf-8"?>
+<ds:datastoreItem xmlns:ds="http://schemas.openxmlformats.org/officeDocument/2006/customXml" ds:itemID="{82D4E74A-7440-4A00-9798-873B3DE0C844}">
+  <ds:schemaRefs>
+    <ds:schemaRef ds:uri="http://schemas.openxmlformats.org/officeDocument/2006/bibliography"/>
+  </ds:schemaRefs>
+</ds:datastoreItem>
 </file>
</xml_diff>

<commit_message>
:books: docs: inserção 2.5 Descrição dos requisitos não funcionais
</commit_message>
<xml_diff>
--- a/Documentos/DMC - Documento Geral do Projeto.docx
+++ b/Documentos/DMC - Documento Geral do Projeto.docx
@@ -130,7 +130,25 @@
           <w:smallCaps/>
           <w:szCs w:val="24"/>
         </w:rPr>
-        <w:t>Guilherme Angelo Silva</w:t>
+        <w:t xml:space="preserve">Guilherme </w:t>
+      </w:r>
+      <w:proofErr w:type="spellStart"/>
+      <w:r>
+        <w:rPr>
+          <w:b/>
+          <w:smallCaps/>
+          <w:szCs w:val="24"/>
+        </w:rPr>
+        <w:t>Angelo</w:t>
+      </w:r>
+      <w:proofErr w:type="spellEnd"/>
+      <w:r>
+        <w:rPr>
+          <w:b/>
+          <w:smallCaps/>
+          <w:szCs w:val="24"/>
+        </w:rPr>
+        <w:t xml:space="preserve"> Silva</w:t>
       </w:r>
     </w:p>
     <w:p>
@@ -4327,6 +4345,72 @@
         <w:t>Descrição dos requisitos não funcionais</w:t>
       </w:r>
       <w:bookmarkEnd w:id="32"/>
+    </w:p>
+    <w:p>
+      <w:pPr>
+        <w:ind w:firstLine="0"/>
+      </w:pPr>
+      <w:r>
+        <w:t>2.5.1</w:t>
+      </w:r>
+      <w:r>
+        <w:tab/>
+        <w:t>Atualização do banco de dados.</w:t>
+      </w:r>
+    </w:p>
+    <w:p>
+      <w:pPr>
+        <w:ind w:left="851" w:firstLine="0"/>
+      </w:pPr>
+      <w:r>
+        <w:t>Atualizar o banco de dados do cliente de maneira rápida, para que não haja dados desatualizados no sistema.</w:t>
+      </w:r>
+      <w:r>
+        <w:tab/>
+      </w:r>
+    </w:p>
+    <w:p>
+      <w:pPr>
+        <w:ind w:firstLine="0"/>
+      </w:pPr>
+      <w:r>
+        <w:t>2.5.2</w:t>
+      </w:r>
+      <w:r>
+        <w:tab/>
+        <w:t>A máquina precisa suportar um navegador de internet.</w:t>
+      </w:r>
+    </w:p>
+    <w:p>
+      <w:pPr>
+        <w:ind w:firstLine="709"/>
+      </w:pPr>
+      <w:r>
+        <w:t xml:space="preserve">  </w:t>
+      </w:r>
+      <w:r>
+        <w:t>Necessário que a máquina possua um navegador para utilização do sistema.</w:t>
+      </w:r>
+    </w:p>
+    <w:p>
+      <w:pPr>
+        <w:ind w:firstLine="0"/>
+      </w:pPr>
+      <w:r>
+        <w:t>2.5.3</w:t>
+      </w:r>
+      <w:r>
+        <w:tab/>
+        <w:t xml:space="preserve"> Auxiliar usuários na utilização do software.</w:t>
+      </w:r>
+    </w:p>
+    <w:p>
+      <w:pPr>
+        <w:ind w:left="851" w:firstLine="0"/>
+      </w:pPr>
+      <w:r>
+        <w:t>Iremos auxiliar os usuários para que possam utilizar o software da maneira mais produtiva possível.</w:t>
+      </w:r>
     </w:p>
     <w:p>
       <w:pPr>
@@ -4886,6 +4970,7 @@
                 <w:color w:val="FF0000"/>
               </w:rPr>
             </w:pPr>
+            <w:proofErr w:type="spellStart"/>
             <w:r>
               <w:rPr>
                 <w:rFonts w:ascii="Arial" w:hAnsi="Arial" w:cs="Arial"/>
@@ -4893,6 +4978,7 @@
               </w:rPr>
               <w:t>idAdministrador</w:t>
             </w:r>
+            <w:proofErr w:type="spellEnd"/>
           </w:p>
         </w:tc>
         <w:tc>
@@ -4907,6 +4993,7 @@
                 <w:color w:val="FF0000"/>
               </w:rPr>
             </w:pPr>
+            <w:proofErr w:type="spellStart"/>
             <w:r>
               <w:rPr>
                 <w:rFonts w:ascii="Arial" w:hAnsi="Arial" w:cs="Arial"/>
@@ -4914,6 +5001,7 @@
               </w:rPr>
               <w:t>Integer</w:t>
             </w:r>
+            <w:proofErr w:type="spellEnd"/>
           </w:p>
         </w:tc>
         <w:tc>
@@ -5579,6 +5667,7 @@
               <w:spacing w:before="0" w:beforeAutospacing="0" w:after="0" w:afterAutospacing="0"/>
               <w:jc w:val="left"/>
             </w:pPr>
+            <w:proofErr w:type="gramStart"/>
             <w:r>
               <w:rPr>
                 <w:color w:val="000000"/>
@@ -5586,6 +5675,7 @@
               </w:rPr>
               <w:t>dados  autor</w:t>
             </w:r>
+            <w:proofErr w:type="gramEnd"/>
           </w:p>
         </w:tc>
         <w:tc>
@@ -5689,15 +5779,16 @@
           <w:color w:val="1F497D" w:themeColor="text2"/>
           <w:szCs w:val="24"/>
         </w:rPr>
-        <w:t>Fazer um texto explicativo sobre o diagrama e i</w:t>
-      </w:r>
+        <w:t xml:space="preserve">Fazer um texto explicativo sobre o diagrama e </w:t>
+      </w:r>
+      <w:proofErr w:type="spellStart"/>
       <w:r>
         <w:rPr>
           <w:i/>
           <w:color w:val="1F497D" w:themeColor="text2"/>
           <w:szCs w:val="24"/>
         </w:rPr>
-        <w:t>nserir</w:t>
+        <w:t>i</w:t>
       </w:r>
       <w:r>
         <w:rPr>
@@ -5705,7 +5796,42 @@
           <w:color w:val="1F497D" w:themeColor="text2"/>
           <w:szCs w:val="24"/>
         </w:rPr>
-        <w:t>-lo abaixo. As imagens deve conter</w:t>
+        <w:t>nserir</w:t>
+      </w:r>
+      <w:r>
+        <w:rPr>
+          <w:i/>
+          <w:color w:val="1F497D" w:themeColor="text2"/>
+          <w:szCs w:val="24"/>
+        </w:rPr>
+        <w:t>-lo</w:t>
+      </w:r>
+      <w:proofErr w:type="spellEnd"/>
+      <w:r>
+        <w:rPr>
+          <w:i/>
+          <w:color w:val="1F497D" w:themeColor="text2"/>
+          <w:szCs w:val="24"/>
+        </w:rPr>
+        <w:t xml:space="preserve"> abaixo. </w:t>
+      </w:r>
+      <w:proofErr w:type="gramStart"/>
+      <w:r>
+        <w:rPr>
+          <w:i/>
+          <w:color w:val="1F497D" w:themeColor="text2"/>
+          <w:szCs w:val="24"/>
+        </w:rPr>
+        <w:t>As imagens deve</w:t>
+      </w:r>
+      <w:proofErr w:type="gramEnd"/>
+      <w:r>
+        <w:rPr>
+          <w:i/>
+          <w:color w:val="1F497D" w:themeColor="text2"/>
+          <w:szCs w:val="24"/>
+        </w:rPr>
+        <w:t xml:space="preserve"> conter</w:t>
       </w:r>
       <w:r>
         <w:rPr>
@@ -5888,7 +6014,25 @@
           <w:color w:val="1F497D" w:themeColor="text2"/>
           <w:szCs w:val="24"/>
         </w:rPr>
-        <w:t xml:space="preserve"> principais: cadastro, consulta, relatório, agendamento, controle, etc..)</w:t>
+        <w:t xml:space="preserve"> principais: cadastro, consulta, relatório, agendamento, controle, </w:t>
+      </w:r>
+      <w:proofErr w:type="gramStart"/>
+      <w:r>
+        <w:rPr>
+          <w:i/>
+          <w:color w:val="1F497D" w:themeColor="text2"/>
+          <w:szCs w:val="24"/>
+        </w:rPr>
+        <w:t>etc..</w:t>
+      </w:r>
+      <w:proofErr w:type="gramEnd"/>
+      <w:r>
+        <w:rPr>
+          <w:i/>
+          <w:color w:val="1F497D" w:themeColor="text2"/>
+          <w:szCs w:val="24"/>
+        </w:rPr>
+        <w:t>)</w:t>
       </w:r>
     </w:p>
     <w:p>
@@ -5907,7 +6051,25 @@
           <w:color w:val="1F497D" w:themeColor="text2"/>
           <w:szCs w:val="24"/>
         </w:rPr>
-        <w:t xml:space="preserve">Inserir o diagrama e abaixo colocar a documentação do mesmo. </w:t>
+        <w:t xml:space="preserve">Inserir o diagrama e abaixo colocar a documentação </w:t>
+      </w:r>
+      <w:proofErr w:type="gramStart"/>
+      <w:r>
+        <w:rPr>
+          <w:i/>
+          <w:color w:val="1F497D" w:themeColor="text2"/>
+          <w:szCs w:val="24"/>
+        </w:rPr>
+        <w:t>do mesmo</w:t>
+      </w:r>
+      <w:proofErr w:type="gramEnd"/>
+      <w:r>
+        <w:rPr>
+          <w:i/>
+          <w:color w:val="1F497D" w:themeColor="text2"/>
+          <w:szCs w:val="24"/>
+        </w:rPr>
+        <w:t xml:space="preserve">. </w:t>
       </w:r>
     </w:p>
     <w:p>
@@ -6064,7 +6226,15 @@
         <w:ind w:firstLine="0"/>
       </w:pPr>
       <w:r>
-        <w:t>2-Sistema envia mensagem 06: "Deseja excluir o registro?"</w:t>
+        <w:t xml:space="preserve">2-Sistema envia </w:t>
+      </w:r>
+      <w:proofErr w:type="spellStart"/>
+      <w:r>
+        <w:t>mensagem</w:t>
+      </w:r>
+      <w:proofErr w:type="spellEnd"/>
+      <w:r>
+        <w:t xml:space="preserve"> 06: "Deseja excluir o registro?"</w:t>
       </w:r>
     </w:p>
     <w:p>
@@ -6124,7 +6294,15 @@
         <w:ind w:firstLine="0"/>
       </w:pPr>
       <w:r>
-        <w:t>2-Sistema envia mensagem 06: "Deseja excluir o registro?"</w:t>
+        <w:t xml:space="preserve">2-Sistema envia </w:t>
+      </w:r>
+      <w:proofErr w:type="spellStart"/>
+      <w:r>
+        <w:t>mensagem</w:t>
+      </w:r>
+      <w:proofErr w:type="spellEnd"/>
+      <w:r>
+        <w:t xml:space="preserve"> 06: "Deseja excluir o registro?"</w:t>
       </w:r>
     </w:p>
     <w:p>
@@ -6148,7 +6326,15 @@
         <w:ind w:firstLine="0"/>
       </w:pPr>
       <w:r>
-        <w:t>2.3-Sistema retorna  ao caso de Uso "Alterar Pessoa"</w:t>
+        <w:t xml:space="preserve">2.3-Sistema </w:t>
+      </w:r>
+      <w:proofErr w:type="gramStart"/>
+      <w:r>
+        <w:t>retorna  ao</w:t>
+      </w:r>
+      <w:proofErr w:type="gramEnd"/>
+      <w:r>
+        <w:t xml:space="preserve"> caso de Uso "Alterar Pessoa"</w:t>
       </w:r>
     </w:p>
     <w:p>
@@ -6185,7 +6371,15 @@
         <w:ind w:firstLine="0"/>
       </w:pPr>
       <w:r>
-        <w:t>4.2-Sistema envia msg07:"Erro s de conexão de BD"</w:t>
+        <w:t>4.2-Sistema envia msg07:"</w:t>
+      </w:r>
+      <w:proofErr w:type="gramStart"/>
+      <w:r>
+        <w:t>Erro s</w:t>
+      </w:r>
+      <w:proofErr w:type="gramEnd"/>
+      <w:r>
+        <w:t xml:space="preserve"> de conexão de BD"</w:t>
       </w:r>
     </w:p>
     <w:p>
@@ -6257,7 +6451,25 @@
           <w:color w:val="1F497D" w:themeColor="text2"/>
           <w:szCs w:val="24"/>
         </w:rPr>
-        <w:t xml:space="preserve"> principais: cadastro, consulta, relatório, agendamento, controle, etc..)</w:t>
+        <w:t xml:space="preserve"> principais: cadastro, consulta, relatório, agendamento, controle, </w:t>
+      </w:r>
+      <w:proofErr w:type="gramStart"/>
+      <w:r>
+        <w:rPr>
+          <w:i/>
+          <w:color w:val="1F497D" w:themeColor="text2"/>
+          <w:szCs w:val="24"/>
+        </w:rPr>
+        <w:t>etc..</w:t>
+      </w:r>
+      <w:proofErr w:type="gramEnd"/>
+      <w:r>
+        <w:rPr>
+          <w:i/>
+          <w:color w:val="1F497D" w:themeColor="text2"/>
+          <w:szCs w:val="24"/>
+        </w:rPr>
+        <w:t>)</w:t>
       </w:r>
     </w:p>
     <w:p>
@@ -6276,7 +6488,25 @@
           <w:color w:val="1F497D" w:themeColor="text2"/>
           <w:szCs w:val="24"/>
         </w:rPr>
-        <w:t xml:space="preserve">Inserir o diagrama e abaixo colocar a documentação do mesmo. </w:t>
+        <w:t xml:space="preserve">Inserir o diagrama e abaixo colocar a documentação </w:t>
+      </w:r>
+      <w:proofErr w:type="gramStart"/>
+      <w:r>
+        <w:rPr>
+          <w:i/>
+          <w:color w:val="1F497D" w:themeColor="text2"/>
+          <w:szCs w:val="24"/>
+        </w:rPr>
+        <w:t>do mesmo</w:t>
+      </w:r>
+      <w:proofErr w:type="gramEnd"/>
+      <w:r>
+        <w:rPr>
+          <w:i/>
+          <w:color w:val="1F497D" w:themeColor="text2"/>
+          <w:szCs w:val="24"/>
+        </w:rPr>
+        <w:t xml:space="preserve">. </w:t>
       </w:r>
     </w:p>
     <w:p/>
@@ -6561,7 +6791,15 @@
       </w:pPr>
       <w:bookmarkStart w:id="55" w:name="_Toc144810009"/>
       <w:r>
-        <w:t>Esboços de tela (wireframes)</w:t>
+        <w:t>Esboços de tela (</w:t>
+      </w:r>
+      <w:proofErr w:type="spellStart"/>
+      <w:r>
+        <w:t>wireframes</w:t>
+      </w:r>
+      <w:proofErr w:type="spellEnd"/>
+      <w:r>
+        <w:t>)</w:t>
       </w:r>
       <w:bookmarkEnd w:id="55"/>
     </w:p>
@@ -6582,7 +6820,21 @@
         <w:rPr>
           <w:color w:val="FF0000"/>
         </w:rPr>
-        <w:t>fazer o wireframe da tela de login, tela principal e dois exemplos de cadastros</w:t>
+        <w:t xml:space="preserve">fazer o </w:t>
+      </w:r>
+      <w:proofErr w:type="spellStart"/>
+      <w:r>
+        <w:rPr>
+          <w:color w:val="FF0000"/>
+        </w:rPr>
+        <w:t>wireframe</w:t>
+      </w:r>
+      <w:proofErr w:type="spellEnd"/>
+      <w:r>
+        <w:rPr>
+          <w:color w:val="FF0000"/>
+        </w:rPr>
+        <w:t xml:space="preserve"> da tela de login, tela principal e dois exemplos de cadastros</w:t>
       </w:r>
       <w:r>
         <w:rPr>
@@ -6672,7 +6924,57 @@
         <w:rPr>
           <w:color w:val="FF0000"/>
         </w:rPr>
-        <w:t>, preferencialmente em Html e css  ou em bootstrap, se não for possível fazer o protótipo em algum aplicativo de edição pertinente)</w:t>
+        <w:t xml:space="preserve">, preferencialmente em </w:t>
+      </w:r>
+      <w:proofErr w:type="spellStart"/>
+      <w:r>
+        <w:rPr>
+          <w:color w:val="FF0000"/>
+        </w:rPr>
+        <w:t>Html</w:t>
+      </w:r>
+      <w:proofErr w:type="spellEnd"/>
+      <w:r>
+        <w:rPr>
+          <w:color w:val="FF0000"/>
+        </w:rPr>
+        <w:t xml:space="preserve"> e </w:t>
+      </w:r>
+      <w:proofErr w:type="spellStart"/>
+      <w:proofErr w:type="gramStart"/>
+      <w:r>
+        <w:rPr>
+          <w:color w:val="FF0000"/>
+        </w:rPr>
+        <w:t>css</w:t>
+      </w:r>
+      <w:proofErr w:type="spellEnd"/>
+      <w:r>
+        <w:rPr>
+          <w:color w:val="FF0000"/>
+        </w:rPr>
+        <w:t xml:space="preserve">  ou</w:t>
+      </w:r>
+      <w:proofErr w:type="gramEnd"/>
+      <w:r>
+        <w:rPr>
+          <w:color w:val="FF0000"/>
+        </w:rPr>
+        <w:t xml:space="preserve"> em </w:t>
+      </w:r>
+      <w:proofErr w:type="spellStart"/>
+      <w:r>
+        <w:rPr>
+          <w:color w:val="FF0000"/>
+        </w:rPr>
+        <w:t>bootstrap</w:t>
+      </w:r>
+      <w:proofErr w:type="spellEnd"/>
+      <w:r>
+        <w:rPr>
+          <w:color w:val="FF0000"/>
+        </w:rPr>
+        <w:t>, se não for possível fazer o protótipo em algum aplicativo de edição pertinente)</w:t>
       </w:r>
     </w:p>
     <w:p>
@@ -7441,7 +7743,21 @@
         <w:rPr>
           <w:szCs w:val="24"/>
         </w:rPr>
-        <w:t>. São Paulo: Reichmann &amp; Autores, 2005.</w:t>
+        <w:t xml:space="preserve">. São Paulo: </w:t>
+      </w:r>
+      <w:proofErr w:type="spellStart"/>
+      <w:r>
+        <w:rPr>
+          <w:szCs w:val="24"/>
+        </w:rPr>
+        <w:t>Reichmann</w:t>
+      </w:r>
+      <w:proofErr w:type="spellEnd"/>
+      <w:r>
+        <w:rPr>
+          <w:szCs w:val="24"/>
+        </w:rPr>
+        <w:t xml:space="preserve"> &amp; Autores, 2005.</w:t>
       </w:r>
     </w:p>
     <w:p>
@@ -7466,7 +7782,21 @@
         <w:rPr>
           <w:szCs w:val="24"/>
         </w:rPr>
-        <w:t>BEAIRD, J. Princípios do Web Design Maravilhoso. Rio de Janeiro: Altabooks, 2008.</w:t>
+        <w:t xml:space="preserve">BEAIRD, J. Princípios do Web Design Maravilhoso. Rio de Janeiro: </w:t>
+      </w:r>
+      <w:proofErr w:type="spellStart"/>
+      <w:r>
+        <w:rPr>
+          <w:szCs w:val="24"/>
+        </w:rPr>
+        <w:t>Altabooks</w:t>
+      </w:r>
+      <w:proofErr w:type="spellEnd"/>
+      <w:r>
+        <w:rPr>
+          <w:szCs w:val="24"/>
+        </w:rPr>
+        <w:t>, 2008.</w:t>
       </w:r>
     </w:p>
     <w:p>
@@ -7531,7 +7861,21 @@
         <w:rPr>
           <w:szCs w:val="24"/>
         </w:rPr>
-        <w:t xml:space="preserve">COSTA, H. J. Acidentes do trabalho: teremos nova lei acidentária?. </w:t>
+        <w:t xml:space="preserve">COSTA, H. J. Acidentes do trabalho: teremos nova lei </w:t>
+      </w:r>
+      <w:proofErr w:type="gramStart"/>
+      <w:r>
+        <w:rPr>
+          <w:szCs w:val="24"/>
+        </w:rPr>
+        <w:t>acidentária?.</w:t>
+      </w:r>
+      <w:proofErr w:type="gramEnd"/>
+      <w:r>
+        <w:rPr>
+          <w:szCs w:val="24"/>
+        </w:rPr>
+        <w:t xml:space="preserve"> </w:t>
       </w:r>
       <w:r>
         <w:rPr>
@@ -7539,13 +7883,37 @@
           <w:bCs/>
           <w:szCs w:val="24"/>
         </w:rPr>
-        <w:t>Jus Navigandi</w:t>
-      </w:r>
-      <w:r>
-        <w:rPr>
-          <w:szCs w:val="24"/>
-        </w:rPr>
-        <w:t>, Teresina, v. 9, n. 664, 1 maio 2005. Disponível em: &lt;http://jus2.uol.com.br/doutrina/texto.asp?id=6662&gt;. Acesso em: 1 jul. 2010.</w:t>
+        <w:t xml:space="preserve">Jus </w:t>
+      </w:r>
+      <w:proofErr w:type="spellStart"/>
+      <w:r>
+        <w:rPr>
+          <w:b/>
+          <w:bCs/>
+          <w:szCs w:val="24"/>
+        </w:rPr>
+        <w:t>Navigandi</w:t>
+      </w:r>
+      <w:proofErr w:type="spellEnd"/>
+      <w:r>
+        <w:rPr>
+          <w:szCs w:val="24"/>
+        </w:rPr>
+        <w:t>, Teresina, v. 9, n. 664, 1 maio 2005. Disponível em: &lt;http://jus2.uol.com.br/doutrina/</w:t>
+      </w:r>
+      <w:proofErr w:type="spellStart"/>
+      <w:r>
+        <w:rPr>
+          <w:szCs w:val="24"/>
+        </w:rPr>
+        <w:t>texto.asp?id</w:t>
+      </w:r>
+      <w:proofErr w:type="spellEnd"/>
+      <w:r>
+        <w:rPr>
+          <w:szCs w:val="24"/>
+        </w:rPr>
+        <w:t>=6662&gt;. Acesso em: 1 jul. 2010.</w:t>
       </w:r>
     </w:p>
     <w:p>
@@ -7623,7 +7991,21 @@
         <w:rPr>
           <w:szCs w:val="24"/>
         </w:rPr>
-        <w:t>. 2. ed. atual. e ampl. São Paulo: Atheneu, 2007. v. 2. p. 1683-1720.</w:t>
+        <w:t xml:space="preserve">. 2. ed. atual. e </w:t>
+      </w:r>
+      <w:proofErr w:type="spellStart"/>
+      <w:r>
+        <w:rPr>
+          <w:szCs w:val="24"/>
+        </w:rPr>
+        <w:t>ampl</w:t>
+      </w:r>
+      <w:proofErr w:type="spellEnd"/>
+      <w:r>
+        <w:rPr>
+          <w:szCs w:val="24"/>
+        </w:rPr>
+        <w:t>. São Paulo: Atheneu, 2007. v. 2. p. 1683-1720.</w:t>
       </w:r>
     </w:p>
     <w:p>
@@ -7655,7 +8037,21 @@
         <w:rPr>
           <w:szCs w:val="24"/>
         </w:rPr>
-        <w:t xml:space="preserve">GUEDES, Gilleanes T. A. </w:t>
+        <w:t xml:space="preserve">GUEDES, </w:t>
+      </w:r>
+      <w:proofErr w:type="spellStart"/>
+      <w:r>
+        <w:rPr>
+          <w:szCs w:val="24"/>
+        </w:rPr>
+        <w:t>Gilleanes</w:t>
+      </w:r>
+      <w:proofErr w:type="spellEnd"/>
+      <w:r>
+        <w:rPr>
+          <w:szCs w:val="24"/>
+        </w:rPr>
+        <w:t xml:space="preserve"> T. A. </w:t>
       </w:r>
       <w:r>
         <w:rPr>
@@ -7668,7 +8064,21 @@
         <w:rPr>
           <w:szCs w:val="24"/>
         </w:rPr>
-        <w:t>, 3 ed. São Paulo: Novatec, 2008.</w:t>
+        <w:t xml:space="preserve">, 3 ed. São Paulo: </w:t>
+      </w:r>
+      <w:proofErr w:type="spellStart"/>
+      <w:r>
+        <w:rPr>
+          <w:szCs w:val="24"/>
+        </w:rPr>
+        <w:t>Novatec</w:t>
+      </w:r>
+      <w:proofErr w:type="spellEnd"/>
+      <w:r>
+        <w:rPr>
+          <w:szCs w:val="24"/>
+        </w:rPr>
+        <w:t>, 2008.</w:t>
       </w:r>
     </w:p>
     <w:p>
@@ -7700,7 +8110,21 @@
         <w:rPr>
           <w:szCs w:val="24"/>
         </w:rPr>
-        <w:t xml:space="preserve">GUEDES, Gilleanes T. A. </w:t>
+        <w:t xml:space="preserve">GUEDES, </w:t>
+      </w:r>
+      <w:proofErr w:type="spellStart"/>
+      <w:r>
+        <w:rPr>
+          <w:szCs w:val="24"/>
+        </w:rPr>
+        <w:t>Gilleanes</w:t>
+      </w:r>
+      <w:proofErr w:type="spellEnd"/>
+      <w:r>
+        <w:rPr>
+          <w:szCs w:val="24"/>
+        </w:rPr>
+        <w:t xml:space="preserve"> T. A. </w:t>
       </w:r>
       <w:r>
         <w:rPr>
@@ -7713,7 +8137,21 @@
         <w:rPr>
           <w:szCs w:val="24"/>
         </w:rPr>
-        <w:t>, São Paulo: Novatec, 2009.</w:t>
+        <w:t xml:space="preserve">, São Paulo: </w:t>
+      </w:r>
+      <w:proofErr w:type="spellStart"/>
+      <w:r>
+        <w:rPr>
+          <w:szCs w:val="24"/>
+        </w:rPr>
+        <w:t>Novatec</w:t>
+      </w:r>
+      <w:proofErr w:type="spellEnd"/>
+      <w:r>
+        <w:rPr>
+          <w:szCs w:val="24"/>
+        </w:rPr>
+        <w:t>, 2009.</w:t>
       </w:r>
     </w:p>
     <w:p>
@@ -11638,12 +12076,6 @@
 </file>
 
 <file path=customXml/item1.xml><?xml version="1.0" encoding="utf-8"?>
-<p:properties xmlns:p="http://schemas.microsoft.com/office/2006/metadata/properties" xmlns:xsi="http://www.w3.org/2001/XMLSchema-instance" xmlns:pc="http://schemas.microsoft.com/office/infopath/2007/PartnerControls">
-  <documentManagement/>
-</p:properties>
-</file>
-
-<file path=customXml/item2.xml><?xml version="1.0" encoding="utf-8"?>
 <?mso-contentType ?>
 <FormTemplates xmlns="http://schemas.microsoft.com/sharepoint/v3/contenttype/forms">
   <Display>DocumentLibraryForm</Display>
@@ -11652,7 +12084,17 @@
 </FormTemplates>
 </file>
 
+<file path=customXml/item2.xml><?xml version="1.0" encoding="utf-8"?>
+<p:properties xmlns:p="http://schemas.microsoft.com/office/2006/metadata/properties" xmlns:xsi="http://www.w3.org/2001/XMLSchema-instance" xmlns:pc="http://schemas.microsoft.com/office/infopath/2007/PartnerControls">
+  <documentManagement/>
+</p:properties>
+</file>
+
 <file path=customXml/item3.xml><?xml version="1.0" encoding="utf-8"?>
+<b:Sources xmlns:b="http://schemas.openxmlformats.org/officeDocument/2006/bibliography" xmlns="http://schemas.openxmlformats.org/officeDocument/2006/bibliography" SelectedStyle="\APA.XSL" StyleName="APA"/>
+</file>
+
+<file path=customXml/item4.xml><?xml version="1.0" encoding="utf-8"?>
 <ct:contentTypeSchema xmlns:ct="http://schemas.microsoft.com/office/2006/metadata/contentType" xmlns:ma="http://schemas.microsoft.com/office/2006/metadata/properties/metaAttributes" ct:_="" ma:_="" ma:contentTypeName="Documento" ma:contentTypeID="0x010100FF33F66F804B4D49AAA3ACD3A2BB6BED" ma:contentTypeVersion="4" ma:contentTypeDescription="Crie um novo documento." ma:contentTypeScope="" ma:versionID="35563e1b0f5054b18b17940f79e394d4">
   <xsd:schema xmlns:xsd="http://www.w3.org/2001/XMLSchema" xmlns:xs="http://www.w3.org/2001/XMLSchema" xmlns:p="http://schemas.microsoft.com/office/2006/metadata/properties" xmlns:ns2="2b27184c-fad0-44bf-8a16-f94ff7fe2173" targetNamespace="http://schemas.microsoft.com/office/2006/metadata/properties" ma:root="true" ma:fieldsID="ee169c34ba1c4748b3cdab97d0865835" ns2:_="">
     <xsd:import namespace="2b27184c-fad0-44bf-8a16-f94ff7fe2173"/>
@@ -11796,11 +12238,15 @@
 </ct:contentTypeSchema>
 </file>
 
-<file path=customXml/item4.xml><?xml version="1.0" encoding="utf-8"?>
-<b:Sources xmlns:b="http://schemas.openxmlformats.org/officeDocument/2006/bibliography" xmlns="http://schemas.openxmlformats.org/officeDocument/2006/bibliography" SelectedStyle="\APA.XSL" StyleName="APA"/>
+<file path=customXml/itemProps1.xml><?xml version="1.0" encoding="utf-8"?>
+<ds:datastoreItem xmlns:ds="http://schemas.openxmlformats.org/officeDocument/2006/customXml" ds:itemID="{87F41EE9-D0ED-46D2-98A3-6ADED8281B26}">
+  <ds:schemaRefs>
+    <ds:schemaRef ds:uri="http://schemas.microsoft.com/sharepoint/v3/contenttype/forms"/>
+  </ds:schemaRefs>
+</ds:datastoreItem>
 </file>
 
-<file path=customXml/itemProps1.xml><?xml version="1.0" encoding="utf-8"?>
+<file path=customXml/itemProps2.xml><?xml version="1.0" encoding="utf-8"?>
 <ds:datastoreItem xmlns:ds="http://schemas.openxmlformats.org/officeDocument/2006/customXml" ds:itemID="{7762AFF8-5A06-497A-AEA1-819F616E5047}">
   <ds:schemaRefs>
     <ds:schemaRef ds:uri="http://schemas.microsoft.com/office/2006/metadata/properties"/>
@@ -11809,15 +12255,15 @@
 </ds:datastoreItem>
 </file>
 
-<file path=customXml/itemProps2.xml><?xml version="1.0" encoding="utf-8"?>
-<ds:datastoreItem xmlns:ds="http://schemas.openxmlformats.org/officeDocument/2006/customXml" ds:itemID="{87F41EE9-D0ED-46D2-98A3-6ADED8281B26}">
+<file path=customXml/itemProps3.xml><?xml version="1.0" encoding="utf-8"?>
+<ds:datastoreItem xmlns:ds="http://schemas.openxmlformats.org/officeDocument/2006/customXml" ds:itemID="{82D4E74A-7440-4A00-9798-873B3DE0C844}">
   <ds:schemaRefs>
-    <ds:schemaRef ds:uri="http://schemas.microsoft.com/sharepoint/v3/contenttype/forms"/>
+    <ds:schemaRef ds:uri="http://schemas.openxmlformats.org/officeDocument/2006/bibliography"/>
   </ds:schemaRefs>
 </ds:datastoreItem>
 </file>
 
-<file path=customXml/itemProps3.xml><?xml version="1.0" encoding="utf-8"?>
+<file path=customXml/itemProps4.xml><?xml version="1.0" encoding="utf-8"?>
 <ds:datastoreItem xmlns:ds="http://schemas.openxmlformats.org/officeDocument/2006/customXml" ds:itemID="{1D215659-7484-47C8-86AD-4D487F654A46}">
   <ds:schemaRefs>
     <ds:schemaRef ds:uri="http://schemas.microsoft.com/office/2006/metadata/contentType"/>
@@ -11833,12 +12279,4 @@
     <ds:schemaRef ds:uri="http://schemas.microsoft.com/internal/obd"/>
   </ds:schemaRefs>
 </ds:datastoreItem>
-</file>
-
-<file path=customXml/itemProps4.xml><?xml version="1.0" encoding="utf-8"?>
-<ds:datastoreItem xmlns:ds="http://schemas.openxmlformats.org/officeDocument/2006/customXml" ds:itemID="{82D4E74A-7440-4A00-9798-873B3DE0C844}">
-  <ds:schemaRefs>
-    <ds:schemaRef ds:uri="http://schemas.openxmlformats.org/officeDocument/2006/bibliography"/>
-  </ds:schemaRefs>
-</ds:datastoreItem>
 </file>
</xml_diff>

<commit_message>
:books: docs: 1. Introdução
</commit_message>
<xml_diff>
--- a/Documentos/DMC - Documento Geral do Projeto.docx
+++ b/Documentos/DMC - Documento Geral do Projeto.docx
@@ -3139,11 +3139,11 @@
     <w:p>
       <w:pPr>
         <w:pStyle w:val="Pargrafo"/>
-        <w:spacing w:before="0" w:line="360" w:lineRule="auto"/>
+        <w:spacing w:line="360" w:lineRule="auto"/>
         <w:ind w:firstLine="851"/>
       </w:pPr>
       <w:r>
-        <w:t xml:space="preserve">Atualmente, na Prefeitura de Jales, o controle das aprovações de construções é realizado por um sistema defasado, o que dificulta e prolonga o processo de busca por esses documentos. </w:t>
+        <w:t xml:space="preserve">A geração de documentos de obra se torna fundamental para qualquer construção, sendo registros oficiais das etapas, decisões, normas e regulamentos que estão relacionados a uma obra. </w:t>
       </w:r>
     </w:p>
     <w:p>
@@ -3152,48 +3152,62 @@
         <w:spacing w:before="0" w:line="360" w:lineRule="auto"/>
         <w:ind w:firstLine="851"/>
       </w:pPr>
-      <w:r>
-        <w:t>Nesse cenário, este projeto propõe o desenvolvimento de um software destinado ao gerenciamento de obras que tenham documentos aprovados, incluindo aqueles que estejam relacionados a esses registros. Este sistema oferecerá uma pesquisa mais robusta, com o objetivo de otimizar o tempo de resposta e minimizar o esforço necessário para localizar os documentos, ao mesmo tempo em que assegura o controle de acesso e a segurança desses arquivos.</w:t>
-      </w:r>
+    </w:p>
+    <w:p>
+      <w:pPr>
+        <w:pStyle w:val="Pargrafo"/>
+        <w:ind w:left="2268" w:firstLine="0"/>
+        <w:rPr>
+          <w:sz w:val="22"/>
+          <w:szCs w:val="22"/>
+        </w:rPr>
+      </w:pPr>
+      <w:r>
+        <w:rPr>
+          <w:sz w:val="22"/>
+          <w:szCs w:val="22"/>
+        </w:rPr>
+        <w:t>Segundo Costa (2020), "O licenciamento para obras é imprescindível ao construir um imóvel. Quando um projeto para construção de um imóvel é aprovado pela prefeitura, significa que o mesmo atendeu à legislação e a construção pode ser iniciada após a liberação do alvará, documento autorizando o início dos serviços".</w:t>
+      </w:r>
+    </w:p>
+    <w:p>
+      <w:pPr>
+        <w:pStyle w:val="Pargrafo"/>
+        <w:spacing w:line="360" w:lineRule="auto"/>
+        <w:ind w:firstLine="851"/>
+      </w:pPr>
     </w:p>
     <w:p>
       <w:pPr>
         <w:pStyle w:val="Pargrafo"/>
         <w:spacing w:before="0" w:line="360" w:lineRule="auto"/>
         <w:ind w:firstLine="851"/>
-        <w:rPr>
-          <w:szCs w:val="24"/>
-        </w:rPr>
-      </w:pPr>
-      <w:r>
-        <w:rPr>
-          <w:szCs w:val="24"/>
-        </w:rPr>
-        <w:t>É a parte inicial do trabalho em que são apresentados o tema e sua relevâ</w:t>
-      </w:r>
-      <w:r>
-        <w:rPr>
-          <w:szCs w:val="24"/>
-        </w:rPr>
-        <w:t xml:space="preserve">ncia (justificativa), </w:t>
-      </w:r>
-      <w:r>
-        <w:rPr>
-          <w:szCs w:val="24"/>
-        </w:rPr>
-        <w:t>e a que se destina o trabalho</w:t>
-      </w:r>
-      <w:r>
-        <w:rPr>
-          <w:szCs w:val="24"/>
-        </w:rPr>
-        <w:t xml:space="preserve"> (objetivo)</w:t>
-      </w:r>
-      <w:r>
-        <w:rPr>
-          <w:szCs w:val="24"/>
-        </w:rPr>
-        <w:t>.</w:t>
+      </w:pPr>
+      <w:r>
+        <w:t>Com isto, a gestão destes documentos e o atendimento de novas atualizações destes dados se tornam essenciais. Segundo MOBUSS (2018), “A gestão de documentos que conta com ferramentas inovadoras assegura a disseminação de dados rápida, eficiente e uniforme.”.</w:t>
+      </w:r>
+    </w:p>
+    <w:p>
+      <w:pPr>
+        <w:pStyle w:val="Pargrafo"/>
+        <w:spacing w:before="0" w:line="360" w:lineRule="auto"/>
+        <w:ind w:firstLine="851"/>
+      </w:pPr>
+      <w:r>
+        <w:t>Atualmente, na Prefeitura de Jales, a gestão dos documentos de aprovação de construções é realizada por um sistema que necessita de atualizações, resultando em dificuldades e prolongamento no processo de busca por esses documentos.</w:t>
+      </w:r>
+    </w:p>
+    <w:p>
+      <w:pPr>
+        <w:pStyle w:val="Pargrafo"/>
+        <w:spacing w:before="0" w:line="360" w:lineRule="auto"/>
+        <w:ind w:firstLine="851"/>
+        <w:rPr>
+          <w:szCs w:val="24"/>
+        </w:rPr>
+      </w:pPr>
+      <w:r>
+        <w:t>Nesse cenário, este projeto propõe o desenvolvimento de um software destinado ao gerenciamento de obras que tenham documentos aprovados, incluindo aqueles que estejam relacionados a esses registros. Este sistema oferecerá uma pesquisa mais robusta, com o objetivo de otimizar o tempo de resposta e minimizar o esforço necessário para localizar os documentos, ao mesmo tempo em que assegura o controle de acesso e a segurança desses arquivos.</w:t>
       </w:r>
     </w:p>
     <w:p>
@@ -11638,12 +11652,6 @@
 </file>
 
 <file path=customXml/item1.xml><?xml version="1.0" encoding="utf-8"?>
-<p:properties xmlns:p="http://schemas.microsoft.com/office/2006/metadata/properties" xmlns:xsi="http://www.w3.org/2001/XMLSchema-instance" xmlns:pc="http://schemas.microsoft.com/office/infopath/2007/PartnerControls">
-  <documentManagement/>
-</p:properties>
-</file>
-
-<file path=customXml/item2.xml><?xml version="1.0" encoding="utf-8"?>
 <?mso-contentType ?>
 <FormTemplates xmlns="http://schemas.microsoft.com/sharepoint/v3/contenttype/forms">
   <Display>DocumentLibraryForm</Display>
@@ -11652,7 +11660,17 @@
 </FormTemplates>
 </file>
 
+<file path=customXml/item2.xml><?xml version="1.0" encoding="utf-8"?>
+<p:properties xmlns:p="http://schemas.microsoft.com/office/2006/metadata/properties" xmlns:xsi="http://www.w3.org/2001/XMLSchema-instance" xmlns:pc="http://schemas.microsoft.com/office/infopath/2007/PartnerControls">
+  <documentManagement/>
+</p:properties>
+</file>
+
 <file path=customXml/item3.xml><?xml version="1.0" encoding="utf-8"?>
+<b:Sources xmlns:b="http://schemas.openxmlformats.org/officeDocument/2006/bibliography" xmlns="http://schemas.openxmlformats.org/officeDocument/2006/bibliography" SelectedStyle="\APA.XSL" StyleName="APA"/>
+</file>
+
+<file path=customXml/item4.xml><?xml version="1.0" encoding="utf-8"?>
 <ct:contentTypeSchema xmlns:ct="http://schemas.microsoft.com/office/2006/metadata/contentType" xmlns:ma="http://schemas.microsoft.com/office/2006/metadata/properties/metaAttributes" ct:_="" ma:_="" ma:contentTypeName="Documento" ma:contentTypeID="0x010100FF33F66F804B4D49AAA3ACD3A2BB6BED" ma:contentTypeVersion="4" ma:contentTypeDescription="Crie um novo documento." ma:contentTypeScope="" ma:versionID="35563e1b0f5054b18b17940f79e394d4">
   <xsd:schema xmlns:xsd="http://www.w3.org/2001/XMLSchema" xmlns:xs="http://www.w3.org/2001/XMLSchema" xmlns:p="http://schemas.microsoft.com/office/2006/metadata/properties" xmlns:ns2="2b27184c-fad0-44bf-8a16-f94ff7fe2173" targetNamespace="http://schemas.microsoft.com/office/2006/metadata/properties" ma:root="true" ma:fieldsID="ee169c34ba1c4748b3cdab97d0865835" ns2:_="">
     <xsd:import namespace="2b27184c-fad0-44bf-8a16-f94ff7fe2173"/>
@@ -11796,11 +11814,15 @@
 </ct:contentTypeSchema>
 </file>
 
-<file path=customXml/item4.xml><?xml version="1.0" encoding="utf-8"?>
-<b:Sources xmlns:b="http://schemas.openxmlformats.org/officeDocument/2006/bibliography" xmlns="http://schemas.openxmlformats.org/officeDocument/2006/bibliography" SelectedStyle="\APA.XSL" StyleName="APA"/>
+<file path=customXml/itemProps1.xml><?xml version="1.0" encoding="utf-8"?>
+<ds:datastoreItem xmlns:ds="http://schemas.openxmlformats.org/officeDocument/2006/customXml" ds:itemID="{87F41EE9-D0ED-46D2-98A3-6ADED8281B26}">
+  <ds:schemaRefs>
+    <ds:schemaRef ds:uri="http://schemas.microsoft.com/sharepoint/v3/contenttype/forms"/>
+  </ds:schemaRefs>
+</ds:datastoreItem>
 </file>
 
-<file path=customXml/itemProps1.xml><?xml version="1.0" encoding="utf-8"?>
+<file path=customXml/itemProps2.xml><?xml version="1.0" encoding="utf-8"?>
 <ds:datastoreItem xmlns:ds="http://schemas.openxmlformats.org/officeDocument/2006/customXml" ds:itemID="{7762AFF8-5A06-497A-AEA1-819F616E5047}">
   <ds:schemaRefs>
     <ds:schemaRef ds:uri="http://schemas.microsoft.com/office/2006/metadata/properties"/>
@@ -11809,15 +11831,15 @@
 </ds:datastoreItem>
 </file>
 
-<file path=customXml/itemProps2.xml><?xml version="1.0" encoding="utf-8"?>
-<ds:datastoreItem xmlns:ds="http://schemas.openxmlformats.org/officeDocument/2006/customXml" ds:itemID="{87F41EE9-D0ED-46D2-98A3-6ADED8281B26}">
+<file path=customXml/itemProps3.xml><?xml version="1.0" encoding="utf-8"?>
+<ds:datastoreItem xmlns:ds="http://schemas.openxmlformats.org/officeDocument/2006/customXml" ds:itemID="{82D4E74A-7440-4A00-9798-873B3DE0C844}">
   <ds:schemaRefs>
-    <ds:schemaRef ds:uri="http://schemas.microsoft.com/sharepoint/v3/contenttype/forms"/>
+    <ds:schemaRef ds:uri="http://schemas.openxmlformats.org/officeDocument/2006/bibliography"/>
   </ds:schemaRefs>
 </ds:datastoreItem>
 </file>
 
-<file path=customXml/itemProps3.xml><?xml version="1.0" encoding="utf-8"?>
+<file path=customXml/itemProps4.xml><?xml version="1.0" encoding="utf-8"?>
 <ds:datastoreItem xmlns:ds="http://schemas.openxmlformats.org/officeDocument/2006/customXml" ds:itemID="{1D215659-7484-47C8-86AD-4D487F654A46}">
   <ds:schemaRefs>
     <ds:schemaRef ds:uri="http://schemas.microsoft.com/office/2006/metadata/contentType"/>
@@ -11833,12 +11855,4 @@
     <ds:schemaRef ds:uri="http://schemas.microsoft.com/internal/obd"/>
   </ds:schemaRefs>
 </ds:datastoreItem>
-</file>
-
-<file path=customXml/itemProps4.xml><?xml version="1.0" encoding="utf-8"?>
-<ds:datastoreItem xmlns:ds="http://schemas.openxmlformats.org/officeDocument/2006/customXml" ds:itemID="{82D4E74A-7440-4A00-9798-873B3DE0C844}">
-  <ds:schemaRefs>
-    <ds:schemaRef ds:uri="http://schemas.openxmlformats.org/officeDocument/2006/bibliography"/>
-  </ds:schemaRefs>
-</ds:datastoreItem>
 </file>
</xml_diff>

<commit_message>
:books: docs: 1. Introdução finalizada
</commit_message>
<xml_diff>
--- a/Documentos/DMC - Documento Geral do Projeto.docx
+++ b/Documentos/DMC - Documento Geral do Projeto.docx
@@ -130,25 +130,7 @@
           <w:smallCaps/>
           <w:szCs w:val="24"/>
         </w:rPr>
-        <w:t xml:space="preserve">Guilherme </w:t>
-      </w:r>
-      <w:proofErr w:type="spellStart"/>
-      <w:r>
-        <w:rPr>
-          <w:b/>
-          <w:smallCaps/>
-          <w:szCs w:val="24"/>
-        </w:rPr>
-        <w:t>Angelo</w:t>
-      </w:r>
-      <w:proofErr w:type="spellEnd"/>
-      <w:r>
-        <w:rPr>
-          <w:b/>
-          <w:smallCaps/>
-          <w:szCs w:val="24"/>
-        </w:rPr>
-        <w:t xml:space="preserve"> Silva</w:t>
+        <w:t>Guilherme Angelo Silva</w:t>
       </w:r>
     </w:p>
     <w:p>
@@ -3167,13 +3149,6 @@
     <w:p>
       <w:pPr>
         <w:pStyle w:val="Pargrafo"/>
-        <w:spacing w:before="0" w:line="360" w:lineRule="auto"/>
-        <w:ind w:firstLine="851"/>
-      </w:pPr>
-    </w:p>
-    <w:p>
-      <w:pPr>
-        <w:pStyle w:val="Pargrafo"/>
         <w:ind w:left="2268" w:firstLine="0"/>
         <w:rPr>
           <w:sz w:val="22"/>
@@ -3194,6 +3169,9 @@
         <w:spacing w:line="360" w:lineRule="auto"/>
         <w:ind w:firstLine="851"/>
       </w:pPr>
+      <w:r>
+        <w:t>A documentação é essencial para garantir que os padrões de qualidade sejam preservados em todos os aspectos da obra. Sendo crítico para a segurança pública e durabilidade das infraestruturas que foram construídas, de forma que, tornando-se necessário para evitar multas, atraso no projeto e litígios legais.</w:t>
+      </w:r>
     </w:p>
     <w:p>
       <w:pPr>
@@ -3202,7 +3180,7 @@
         <w:ind w:firstLine="851"/>
       </w:pPr>
       <w:r>
-        <w:t>Com isto, a gestão destes documentos e o atendimento de novas atualizações destes dados se tornam essenciais. Segundo MOBUSS (2018), “A gestão de documentos que conta com ferramentas inovadoras assegura a disseminação de dados rápida, eficiente e uniforme.”.</w:t>
+        <w:t>Com isto, a gestão destes documentos e o atendimento de novas atualizações destes dados se tornam essenciais. Segundo MOBUSS (2018), “A gestão de documentos que conta com ferramentas inovadoras assegura a disseminação de dados rápida, eficiente e uniforme.”. Desta forma, uma gestão adequada permite que as informações podem ser localizadas rapidamente quando necessário, assegurando que o controle de documentos sensíveis e informações confidenciais não sejam divulgadas a pessoas não autorizadas. Muitas organizações estão sujeitas à uma rigorosidade em relação a documentos, portanto, gerir permite conformidade com regulamentações, diminuindo riscos legais e multas.</w:t>
       </w:r>
     </w:p>
     <w:p>
@@ -3212,7 +3190,12 @@
         <w:ind w:firstLine="851"/>
       </w:pPr>
       <w:r>
-        <w:t>Atualmente, na Prefeitura de Jales, a gestão dos documentos de aprovação de construções é realizada por um sistema que necessita de atualizações, resultando em dificuldades e prolongamento no processo de busca por esses documentos.</w:t>
+        <w:t>A incorporação de tecnologias modernas torna o trabalho de gestão mais eficiente e seguro. Com a digitalização dos documentos físicos e convertendo em formatos eletrônicos, reduz dependência a papéis físicos, facilita o armazenamento e a recuperação de informações. Por meio dela, possibilita medidas de segurança</w:t>
+      </w:r>
+      <w:bookmarkStart w:id="8" w:name="_GoBack"/>
+      <w:bookmarkEnd w:id="8"/>
+      <w:r>
+        <w:t xml:space="preserve"> assertivas, com criptografia de dados e controle de acesso baseada em funções de pessoas dentro do sistema, restringindo que somente pessoas autorizadas possam ter acesso a tais informações.</w:t>
       </w:r>
     </w:p>
     <w:p>
@@ -3220,12 +3203,9 @@
         <w:pStyle w:val="Pargrafo"/>
         <w:spacing w:before="0" w:line="360" w:lineRule="auto"/>
         <w:ind w:firstLine="851"/>
-        <w:rPr>
-          <w:szCs w:val="24"/>
-        </w:rPr>
-      </w:pPr>
-      <w:r>
-        <w:t>Nesse cenário, este projeto propõe o desenvolvimento de um software destinado ao gerenciamento de obras que tenham documentos aprovados, incluindo aqueles que estejam relacionados a esses registros. Este sistema oferecerá uma pesquisa mais robusta, com o objetivo de otimizar o tempo de resposta e minimizar o esforço necessário para localizar os documentos, ao mesmo tempo em que assegura o controle de acesso e a segurança desses arquivos.</w:t>
+      </w:pPr>
+      <w:r>
+        <w:t>Atualmente, na Prefeitura de Jales, a gestão dos documentos de aprovação de construções é realizada por um sistema que necessita de atualizações, resultando em dificuldades e prolongamento no processo de busca por esses documentos.</w:t>
       </w:r>
     </w:p>
     <w:p>
@@ -3237,6 +3217,13 @@
           <w:szCs w:val="24"/>
         </w:rPr>
       </w:pPr>
+      <w:r>
+        <w:t xml:space="preserve">Nesse cenário, este projeto propõe o desenvolvimento de um software destinado ao gerenciamento de obras que tenham documentos aprovados, incluindo aqueles que estejam relacionados a esses registros. Este sistema oferecerá uma pesquisa mais robusta, com o objetivo de otimizar o tempo de resposta e minimizar o esforço necessário para localizar os </w:t>
+      </w:r>
+      <w:r>
+        <w:lastRenderedPageBreak/>
+        <w:t>documentos, ao mesmo tempo em que assegura o controle de acesso e a segurança desses arquivos.</w:t>
+      </w:r>
     </w:p>
     <w:p>
       <w:pPr>
@@ -3250,13 +3237,6 @@
     </w:p>
     <w:p>
       <w:pPr>
-        <w:rPr>
-          <w:szCs w:val="24"/>
-        </w:rPr>
-      </w:pPr>
-    </w:p>
-    <w:p>
-      <w:pPr>
         <w:pStyle w:val="Pargrafo"/>
         <w:spacing w:before="0" w:line="360" w:lineRule="auto"/>
         <w:ind w:firstLine="851"/>
@@ -3267,6 +3247,13 @@
     </w:p>
     <w:p>
       <w:pPr>
+        <w:rPr>
+          <w:szCs w:val="24"/>
+        </w:rPr>
+      </w:pPr>
+    </w:p>
+    <w:p>
+      <w:pPr>
         <w:pStyle w:val="Pargrafo"/>
         <w:spacing w:before="0" w:line="360" w:lineRule="auto"/>
         <w:ind w:firstLine="851"/>
@@ -3527,19 +3514,29 @@
     </w:p>
     <w:p>
       <w:pPr>
+        <w:pStyle w:val="Pargrafo"/>
+        <w:spacing w:before="0" w:line="360" w:lineRule="auto"/>
+        <w:ind w:firstLine="851"/>
+        <w:rPr>
+          <w:szCs w:val="24"/>
+        </w:rPr>
+      </w:pPr>
+    </w:p>
+    <w:p>
+      <w:pPr>
         <w:pStyle w:val="Ttulo1"/>
         <w:ind w:left="426"/>
         <w:rPr>
           <w:szCs w:val="24"/>
         </w:rPr>
       </w:pPr>
-      <w:bookmarkStart w:id="8" w:name="_Toc253375253"/>
-      <w:bookmarkStart w:id="9" w:name="_Toc311655756"/>
-      <w:bookmarkStart w:id="10" w:name="_Toc311656223"/>
-      <w:bookmarkStart w:id="11" w:name="_Toc311656310"/>
-      <w:bookmarkStart w:id="12" w:name="_Toc311656577"/>
-      <w:bookmarkStart w:id="13" w:name="_Toc311676927"/>
-      <w:bookmarkStart w:id="14" w:name="_Toc311677295"/>
+      <w:bookmarkStart w:id="9" w:name="_Toc253375253"/>
+      <w:bookmarkStart w:id="10" w:name="_Toc311655756"/>
+      <w:bookmarkStart w:id="11" w:name="_Toc311656223"/>
+      <w:bookmarkStart w:id="12" w:name="_Toc311656310"/>
+      <w:bookmarkStart w:id="13" w:name="_Toc311656577"/>
+      <w:bookmarkStart w:id="14" w:name="_Toc311676927"/>
+      <w:bookmarkStart w:id="15" w:name="_Toc311677295"/>
       <w:r>
         <w:rPr>
           <w:szCs w:val="24"/>
@@ -3547,27 +3544,27 @@
         <w:lastRenderedPageBreak/>
         <w:t xml:space="preserve">  </w:t>
       </w:r>
-      <w:bookmarkStart w:id="15" w:name="_Toc144809990"/>
+      <w:bookmarkStart w:id="16" w:name="_Toc144809990"/>
       <w:r>
         <w:rPr>
           <w:szCs w:val="24"/>
         </w:rPr>
         <w:t>LEVANTAMENTO DE REQUISITOS</w:t>
       </w:r>
-      <w:bookmarkEnd w:id="8"/>
       <w:bookmarkEnd w:id="9"/>
       <w:bookmarkEnd w:id="10"/>
       <w:bookmarkEnd w:id="11"/>
       <w:bookmarkEnd w:id="12"/>
       <w:bookmarkEnd w:id="13"/>
       <w:bookmarkEnd w:id="14"/>
+      <w:bookmarkEnd w:id="15"/>
       <w:r>
         <w:rPr>
           <w:szCs w:val="24"/>
         </w:rPr>
         <w:t xml:space="preserve"> DE SOFTWARE</w:t>
       </w:r>
-      <w:bookmarkEnd w:id="15"/>
+      <w:bookmarkEnd w:id="16"/>
     </w:p>
     <w:p>
       <w:pPr>
@@ -3593,31 +3590,31 @@
           <w:szCs w:val="24"/>
         </w:rPr>
       </w:pPr>
-      <w:bookmarkStart w:id="16" w:name="_Toc311655848"/>
-      <w:bookmarkStart w:id="17" w:name="_Toc311655928"/>
-      <w:bookmarkStart w:id="18" w:name="_Toc311656059"/>
-      <w:bookmarkStart w:id="19" w:name="_Toc311656108"/>
-      <w:bookmarkStart w:id="20" w:name="_Toc311656224"/>
-      <w:bookmarkStart w:id="21" w:name="_Toc144809991"/>
-      <w:bookmarkStart w:id="22" w:name="_Toc253375254"/>
-      <w:bookmarkStart w:id="23" w:name="_Toc311655757"/>
-      <w:bookmarkStart w:id="24" w:name="_Toc311656228"/>
-      <w:bookmarkStart w:id="25" w:name="_Toc311656311"/>
-      <w:bookmarkStart w:id="26" w:name="_Toc311656578"/>
-      <w:bookmarkStart w:id="27" w:name="_Toc311676928"/>
-      <w:bookmarkStart w:id="28" w:name="_Toc311677296"/>
-      <w:bookmarkEnd w:id="16"/>
+      <w:bookmarkStart w:id="17" w:name="_Toc311655848"/>
+      <w:bookmarkStart w:id="18" w:name="_Toc311655928"/>
+      <w:bookmarkStart w:id="19" w:name="_Toc311656059"/>
+      <w:bookmarkStart w:id="20" w:name="_Toc311656108"/>
+      <w:bookmarkStart w:id="21" w:name="_Toc311656224"/>
+      <w:bookmarkStart w:id="22" w:name="_Toc144809991"/>
+      <w:bookmarkStart w:id="23" w:name="_Toc253375254"/>
+      <w:bookmarkStart w:id="24" w:name="_Toc311655757"/>
+      <w:bookmarkStart w:id="25" w:name="_Toc311656228"/>
+      <w:bookmarkStart w:id="26" w:name="_Toc311656311"/>
+      <w:bookmarkStart w:id="27" w:name="_Toc311656578"/>
+      <w:bookmarkStart w:id="28" w:name="_Toc311676928"/>
+      <w:bookmarkStart w:id="29" w:name="_Toc311677296"/>
       <w:bookmarkEnd w:id="17"/>
       <w:bookmarkEnd w:id="18"/>
       <w:bookmarkEnd w:id="19"/>
       <w:bookmarkEnd w:id="20"/>
+      <w:bookmarkEnd w:id="21"/>
       <w:r>
         <w:rPr>
           <w:szCs w:val="24"/>
         </w:rPr>
         <w:t>Descrição dos objetivos do sistema</w:t>
       </w:r>
-      <w:bookmarkEnd w:id="21"/>
+      <w:bookmarkEnd w:id="22"/>
     </w:p>
     <w:p>
       <w:r>
@@ -3643,14 +3640,14 @@
           <w:szCs w:val="24"/>
         </w:rPr>
       </w:pPr>
-      <w:bookmarkStart w:id="29" w:name="_Toc144809992"/>
+      <w:bookmarkStart w:id="30" w:name="_Toc144809992"/>
       <w:r>
         <w:rPr>
           <w:szCs w:val="24"/>
         </w:rPr>
         <w:t>Descrição do sistema atual</w:t>
       </w:r>
-      <w:bookmarkEnd w:id="29"/>
+      <w:bookmarkEnd w:id="30"/>
     </w:p>
     <w:p>
       <w:r>
@@ -3712,21 +3709,21 @@
         </w:rPr>
         <w:t xml:space="preserve"> </w:t>
       </w:r>
-      <w:bookmarkStart w:id="30" w:name="_Toc144809993"/>
-      <w:bookmarkEnd w:id="22"/>
+      <w:bookmarkStart w:id="31" w:name="_Toc144809993"/>
       <w:bookmarkEnd w:id="23"/>
       <w:bookmarkEnd w:id="24"/>
       <w:bookmarkEnd w:id="25"/>
       <w:bookmarkEnd w:id="26"/>
       <w:bookmarkEnd w:id="27"/>
       <w:bookmarkEnd w:id="28"/>
+      <w:bookmarkEnd w:id="29"/>
       <w:r>
         <w:rPr>
           <w:szCs w:val="24"/>
         </w:rPr>
         <w:t>Descrição dos principais problemas</w:t>
       </w:r>
-      <w:bookmarkEnd w:id="30"/>
+      <w:bookmarkEnd w:id="31"/>
     </w:p>
     <w:p>
       <w:pPr>
@@ -3761,14 +3758,14 @@
         </w:rPr>
         <w:t xml:space="preserve"> </w:t>
       </w:r>
-      <w:bookmarkStart w:id="31" w:name="_Toc144809994"/>
+      <w:bookmarkStart w:id="32" w:name="_Toc144809994"/>
       <w:r>
         <w:rPr>
           <w:szCs w:val="24"/>
         </w:rPr>
         <w:t>Descrição dos requisitos funcionais</w:t>
       </w:r>
-      <w:bookmarkEnd w:id="31"/>
+      <w:bookmarkEnd w:id="32"/>
     </w:p>
     <w:p/>
     <w:p>
@@ -4445,14 +4442,14 @@
           <w:szCs w:val="24"/>
         </w:rPr>
       </w:pPr>
-      <w:bookmarkStart w:id="32" w:name="_Toc144809995"/>
+      <w:bookmarkStart w:id="33" w:name="_Toc144809995"/>
       <w:r>
         <w:rPr>
           <w:szCs w:val="24"/>
         </w:rPr>
         <w:t>Descrição dos requisitos não funcionais</w:t>
       </w:r>
-      <w:bookmarkEnd w:id="32"/>
+      <w:bookmarkEnd w:id="33"/>
     </w:p>
     <w:p>
       <w:pPr>
@@ -4470,8 +4467,6 @@
       <w:pPr>
         <w:ind w:left="851" w:firstLine="0"/>
       </w:pPr>
-      <w:bookmarkStart w:id="33" w:name="_GoBack"/>
-      <w:bookmarkEnd w:id="33"/>
       <w:r>
         <w:t>Atualizar o banco de dados do cliente de maneira rápida, para que não haja dados desatualizados no sistema.</w:t>
       </w:r>
@@ -12154,18 +12149,18 @@
 </file>
 
 <file path=customXml/item1.xml><?xml version="1.0" encoding="utf-8"?>
+<p:properties xmlns:p="http://schemas.microsoft.com/office/2006/metadata/properties" xmlns:xsi="http://www.w3.org/2001/XMLSchema-instance" xmlns:pc="http://schemas.microsoft.com/office/infopath/2007/PartnerControls">
+  <documentManagement/>
+</p:properties>
+</file>
+
+<file path=customXml/item2.xml><?xml version="1.0" encoding="utf-8"?>
 <?mso-contentType ?>
 <FormTemplates xmlns="http://schemas.microsoft.com/sharepoint/v3/contenttype/forms">
   <Display>DocumentLibraryForm</Display>
   <Edit>DocumentLibraryForm</Edit>
   <New>DocumentLibraryForm</New>
 </FormTemplates>
-</file>
-
-<file path=customXml/item2.xml><?xml version="1.0" encoding="utf-8"?>
-<p:properties xmlns:p="http://schemas.microsoft.com/office/2006/metadata/properties" xmlns:xsi="http://www.w3.org/2001/XMLSchema-instance" xmlns:pc="http://schemas.microsoft.com/office/infopath/2007/PartnerControls">
-  <documentManagement/>
-</p:properties>
 </file>
 
 <file path=customXml/item3.xml><?xml version="1.0" encoding="utf-8"?>
@@ -12317,18 +12312,18 @@
 </file>
 
 <file path=customXml/itemProps1.xml><?xml version="1.0" encoding="utf-8"?>
-<ds:datastoreItem xmlns:ds="http://schemas.openxmlformats.org/officeDocument/2006/customXml" ds:itemID="{87F41EE9-D0ED-46D2-98A3-6ADED8281B26}">
+<ds:datastoreItem xmlns:ds="http://schemas.openxmlformats.org/officeDocument/2006/customXml" ds:itemID="{7762AFF8-5A06-497A-AEA1-819F616E5047}">
   <ds:schemaRefs>
-    <ds:schemaRef ds:uri="http://schemas.microsoft.com/sharepoint/v3/contenttype/forms"/>
+    <ds:schemaRef ds:uri="http://schemas.microsoft.com/office/2006/metadata/properties"/>
+    <ds:schemaRef ds:uri="http://schemas.microsoft.com/office/infopath/2007/PartnerControls"/>
   </ds:schemaRefs>
 </ds:datastoreItem>
 </file>
 
 <file path=customXml/itemProps2.xml><?xml version="1.0" encoding="utf-8"?>
-<ds:datastoreItem xmlns:ds="http://schemas.openxmlformats.org/officeDocument/2006/customXml" ds:itemID="{7762AFF8-5A06-497A-AEA1-819F616E5047}">
+<ds:datastoreItem xmlns:ds="http://schemas.openxmlformats.org/officeDocument/2006/customXml" ds:itemID="{87F41EE9-D0ED-46D2-98A3-6ADED8281B26}">
   <ds:schemaRefs>
-    <ds:schemaRef ds:uri="http://schemas.microsoft.com/office/2006/metadata/properties"/>
-    <ds:schemaRef ds:uri="http://schemas.microsoft.com/office/infopath/2007/PartnerControls"/>
+    <ds:schemaRef ds:uri="http://schemas.microsoft.com/sharepoint/v3/contenttype/forms"/>
   </ds:schemaRefs>
 </ds:datastoreItem>
 </file>
@@ -12352,7 +12347,7 @@
 </file>
 
 <file path=customXml/itemProps4.xml><?xml version="1.0" encoding="utf-8"?>
-<ds:datastoreItem xmlns:ds="http://schemas.openxmlformats.org/officeDocument/2006/customXml" ds:itemID="{B2A27F87-43A4-4B3C-9A09-F2D4976C9E76}">
+<ds:datastoreItem xmlns:ds="http://schemas.openxmlformats.org/officeDocument/2006/customXml" ds:itemID="{7180C476-1772-4E90-BD01-9E1E37792F97}">
   <ds:schemaRefs>
     <ds:schemaRef ds:uri="http://schemas.openxmlformats.org/officeDocument/2006/bibliography"/>
   </ds:schemaRefs>

</xml_diff>